<commit_message>
add the meetingMinutes of 04/29
</commit_message>
<xml_diff>
--- a/MeetingMinutes/MeetingMinutes-20140421.docx
+++ b/MeetingMinutes/MeetingMinutes-20140421.docx
@@ -1,6 +1,6 @@
 
 <file path=word/document.xml><?xml version="1.0" encoding="utf-8"?>
-<w:document xmlns:wpc="http://schemas.microsoft.com/office/word/2010/wordprocessingCanvas" xmlns:mc="http://schemas.openxmlformats.org/markup-compatibility/2006" xmlns:o="urn:schemas-microsoft-com:office:office" xmlns:r="http://schemas.openxmlformats.org/officeDocument/2006/relationships" xmlns:m="http://schemas.openxmlformats.org/officeDocument/2006/math" xmlns:v="urn:schemas-microsoft-com:vml" xmlns:wp14="http://schemas.microsoft.com/office/word/2010/wordprocessingDrawing" xmlns:wp="http://schemas.openxmlformats.org/drawingml/2006/wordprocessingDrawing" xmlns:w10="urn:schemas-microsoft-com:office:word" xmlns:w="http://schemas.openxmlformats.org/wordprocessingml/2006/main" xmlns:w14="http://schemas.microsoft.com/office/word/2010/wordml" xmlns:wpg="http://schemas.microsoft.com/office/word/2010/wordprocessingGroup" xmlns:wpi="http://schemas.microsoft.com/office/word/2010/wordprocessingInk" xmlns:wne="http://schemas.microsoft.com/office/word/2006/wordml" xmlns:wps="http://schemas.microsoft.com/office/word/2010/wordprocessingShape" mc:Ignorable="w14 wp14">
+<w:document xmlns:wpc="http://schemas.microsoft.com/office/word/2010/wordprocessingCanvas" xmlns:mc="http://schemas.openxmlformats.org/markup-compatibility/2006" xmlns:o="urn:schemas-microsoft-com:office:office" xmlns:r="http://schemas.openxmlformats.org/officeDocument/2006/relationships" xmlns:m="http://schemas.openxmlformats.org/officeDocument/2006/math" xmlns:v="urn:schemas-microsoft-com:vml" xmlns:wp14="http://schemas.microsoft.com/office/word/2010/wordprocessingDrawing" xmlns:wp="http://schemas.openxmlformats.org/drawingml/2006/wordprocessingDrawing" xmlns:w10="urn:schemas-microsoft-com:office:word" xmlns:w="http://schemas.openxmlformats.org/wordprocessingml/2006/main" xmlns:w14="http://schemas.microsoft.com/office/word/2010/wordml" xmlns:w15="http://schemas.microsoft.com/office/word/2012/wordml" xmlns:wpg="http://schemas.microsoft.com/office/word/2010/wordprocessingGroup" xmlns:wpi="http://schemas.microsoft.com/office/word/2010/wordprocessingInk" xmlns:wne="http://schemas.microsoft.com/office/word/2006/wordml" xmlns:wps="http://schemas.microsoft.com/office/word/2010/wordprocessingShape" mc:Ignorable="w14 w15 wp14">
   <w:body>
     <w:tbl>
       <w:tblPr>
@@ -307,8 +307,6 @@
               </w:rPr>
               <w:t>44</w:t>
             </w:r>
-            <w:bookmarkStart w:id="0" w:name="_GoBack"/>
-            <w:bookmarkEnd w:id="0"/>
             <w:r>
               <w:rPr>
                 <w:rFonts w:ascii="Times New Roman" w:eastAsia="標楷體" w:hAnsi="Times New Roman" w:cs="Times New Roman"/>
@@ -844,7 +842,16 @@
                 <w:rFonts w:ascii="Times New Roman" w:eastAsia="標楷體" w:hAnsi="Times New Roman" w:cs="Times New Roman" w:hint="eastAsia"/>
                 <w:szCs w:val="24"/>
               </w:rPr>
-              <w:t>紀錄</w:t>
+              <w:t>記</w:t>
+            </w:r>
+            <w:bookmarkStart w:id="0" w:name="_GoBack"/>
+            <w:bookmarkEnd w:id="0"/>
+            <w:r>
+              <w:rPr>
+                <w:rFonts w:ascii="Times New Roman" w:eastAsia="標楷體" w:hAnsi="Times New Roman" w:cs="Times New Roman" w:hint="eastAsia"/>
+                <w:szCs w:val="24"/>
+              </w:rPr>
+              <w:t>錄</w:t>
             </w:r>
           </w:p>
         </w:tc>
@@ -2292,7 +2299,7 @@
                 </mc:Choice>
                 <mc:Fallback>
                   <w:pict>
-                    <v:group id="畫布 1" o:spid="_x0000_s1026" editas="canvas" style="width:6in;height:261.35pt;mso-position-horizontal-relative:char;mso-position-vertical-relative:line" coordsize="54864,33185" o:gfxdata="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">
+                    <v:group w14:anchorId="2C623192" id="畫布 1" o:spid="_x0000_s1026" editas="canvas" style="width:6in;height:261.35pt;mso-position-horizontal-relative:char;mso-position-vertical-relative:line" coordsize="54864,33185" o:gfxdata="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">
                       <v:shapetype id="_x0000_t75" coordsize="21600,21600" o:spt="75" o:preferrelative="t" path="m@4@5l@4@11@9@11@9@5xe" filled="f" stroked="f">
                         <v:stroke joinstyle="miter"/>
                         <v:formulas>
@@ -3503,7 +3510,7 @@
                           <pic:cNvPicPr/>
                         </pic:nvPicPr>
                         <pic:blipFill>
-                          <a:blip r:embed="rId9">
+                          <a:blip r:embed="rId8">
                             <a:extLst>
                               <a:ext uri="{28A0092B-C50C-407E-A947-70E740481C1C}">
                                 <a14:useLocalDpi xmlns:a14="http://schemas.microsoft.com/office/drawing/2010/main" val="0"/>
@@ -3592,7 +3599,7 @@
                           <pic:cNvPicPr/>
                         </pic:nvPicPr>
                         <pic:blipFill>
-                          <a:blip r:embed="rId10">
+                          <a:blip r:embed="rId9">
                             <a:extLst>
                               <a:ext uri="{28A0092B-C50C-407E-A947-70E740481C1C}">
                                 <a14:useLocalDpi xmlns:a14="http://schemas.microsoft.com/office/drawing/2010/main" val="0"/>
@@ -3932,7 +3939,7 @@
                           </pic:cNvPicPr>
                         </pic:nvPicPr>
                         <pic:blipFill>
-                          <a:blip r:embed="rId11">
+                          <a:blip r:embed="rId10">
                             <a:extLst>
                               <a:ext uri="{28A0092B-C50C-407E-A947-70E740481C1C}">
                                 <a14:useLocalDpi xmlns:a14="http://schemas.microsoft.com/office/drawing/2010/main" val="0"/>
@@ -4138,7 +4145,7 @@
                           </pic:cNvPicPr>
                         </pic:nvPicPr>
                         <pic:blipFill>
-                          <a:blip r:embed="rId12">
+                          <a:blip r:embed="rId11">
                             <a:extLst>
                               <a:ext uri="{28A0092B-C50C-407E-A947-70E740481C1C}">
                                 <a14:useLocalDpi xmlns:a14="http://schemas.microsoft.com/office/drawing/2010/main" val="0"/>
@@ -4230,7 +4237,7 @@
                           </pic:cNvPicPr>
                         </pic:nvPicPr>
                         <pic:blipFill>
-                          <a:blip r:embed="rId13">
+                          <a:blip r:embed="rId12">
                             <a:extLst>
                               <a:ext uri="{28A0092B-C50C-407E-A947-70E740481C1C}">
                                 <a14:useLocalDpi xmlns:a14="http://schemas.microsoft.com/office/drawing/2010/main" val="0"/>
@@ -4295,7 +4302,7 @@
                           </pic:cNvPicPr>
                         </pic:nvPicPr>
                         <pic:blipFill>
-                          <a:blip r:embed="rId14">
+                          <a:blip r:embed="rId13">
                             <a:extLst>
                               <a:ext uri="{28A0092B-C50C-407E-A947-70E740481C1C}">
                                 <a14:useLocalDpi xmlns:a14="http://schemas.microsoft.com/office/drawing/2010/main" val="0"/>
@@ -4478,7 +4485,7 @@
                           </pic:cNvPicPr>
                         </pic:nvPicPr>
                         <pic:blipFill>
-                          <a:blip r:embed="rId15">
+                          <a:blip r:embed="rId14">
                             <a:extLst>
                               <a:ext uri="{28A0092B-C50C-407E-A947-70E740481C1C}">
                                 <a14:useLocalDpi xmlns:a14="http://schemas.microsoft.com/office/drawing/2010/main" val="0"/>
@@ -4544,7 +4551,7 @@
                           </pic:cNvPicPr>
                         </pic:nvPicPr>
                         <pic:blipFill>
-                          <a:blip r:embed="rId16">
+                          <a:blip r:embed="rId15">
                             <a:extLst>
                               <a:ext uri="{28A0092B-C50C-407E-A947-70E740481C1C}">
                                 <a14:useLocalDpi xmlns:a14="http://schemas.microsoft.com/office/drawing/2010/main" val="0"/>
@@ -4742,29 +4749,10 @@
                 <w:bCs w:val="0"/>
               </w:rPr>
               <w:object w:dxaOrig="11460" w:dyaOrig="7365">
-                <v:shapetype id="_x0000_t75" coordsize="21600,21600" o:spt="75" o:preferrelative="t" path="m@4@5l@4@11@9@11@9@5xe" filled="f" stroked="f">
-                  <v:stroke joinstyle="miter"/>
-                  <v:formulas>
-                    <v:f eqn="if lineDrawn pixelLineWidth 0"/>
-                    <v:f eqn="sum @0 1 0"/>
-                    <v:f eqn="sum 0 0 @1"/>
-                    <v:f eqn="prod @2 1 2"/>
-                    <v:f eqn="prod @3 21600 pixelWidth"/>
-                    <v:f eqn="prod @3 21600 pixelHeight"/>
-                    <v:f eqn="sum @0 0 1"/>
-                    <v:f eqn="prod @6 1 2"/>
-                    <v:f eqn="prod @7 21600 pixelWidth"/>
-                    <v:f eqn="sum @8 21600 0"/>
-                    <v:f eqn="prod @7 21600 pixelHeight"/>
-                    <v:f eqn="sum @10 21600 0"/>
-                  </v:formulas>
-                  <v:path o:extrusionok="f" gradientshapeok="t" o:connecttype="rect"/>
-                  <o:lock v:ext="edit" aspectratio="t"/>
-                </v:shapetype>
-                <v:shape id="_x0000_i1025" type="#_x0000_t75" style="width:397.5pt;height:219.75pt" o:ole="">
-                  <v:imagedata r:id="rId17" o:title=""/>
+                <v:shape id="_x0000_i1025" type="#_x0000_t75" style="width:397.85pt;height:219.75pt" o:ole="">
+                  <v:imagedata r:id="rId16" o:title=""/>
                 </v:shape>
-                <o:OLEObject Type="Embed" ProgID="PBrush" ShapeID="_x0000_i1025" DrawAspect="Content" ObjectID="_1459696716" r:id="rId18"/>
+                <o:OLEObject Type="Embed" ProgID="PBrush" ShapeID="_x0000_i1025" DrawAspect="Content" ObjectID="_1460306550" r:id="rId17"/>
               </w:object>
             </w:r>
           </w:p>
@@ -4781,10 +4769,10 @@
                 <w:bCs w:val="0"/>
               </w:rPr>
               <w:object w:dxaOrig="14160" w:dyaOrig="7545">
-                <v:shape id="_x0000_i1026" type="#_x0000_t75" style="width:528.75pt;height:282pt" o:ole="">
-                  <v:imagedata r:id="rId19" o:title=""/>
+                <v:shape id="_x0000_i1026" type="#_x0000_t75" style="width:528.8pt;height:282.4pt" o:ole="">
+                  <v:imagedata r:id="rId18" o:title=""/>
                 </v:shape>
-                <o:OLEObject Type="Embed" ProgID="PBrush" ShapeID="_x0000_i1026" DrawAspect="Content" ObjectID="_1459696717" r:id="rId20"/>
+                <o:OLEObject Type="Embed" ProgID="PBrush" ShapeID="_x0000_i1026" DrawAspect="Content" ObjectID="_1460306551" r:id="rId19"/>
               </w:object>
             </w:r>
           </w:p>
@@ -7814,7 +7802,7 @@
 </file>
 
 <file path=word/endnotes.xml><?xml version="1.0" encoding="utf-8"?>
-<w:endnotes xmlns:wpc="http://schemas.microsoft.com/office/word/2010/wordprocessingCanvas" xmlns:mc="http://schemas.openxmlformats.org/markup-compatibility/2006" xmlns:o="urn:schemas-microsoft-com:office:office" xmlns:r="http://schemas.openxmlformats.org/officeDocument/2006/relationships" xmlns:m="http://schemas.openxmlformats.org/officeDocument/2006/math" xmlns:v="urn:schemas-microsoft-com:vml" xmlns:wp14="http://schemas.microsoft.com/office/word/2010/wordprocessingDrawing" xmlns:wp="http://schemas.openxmlformats.org/drawingml/2006/wordprocessingDrawing" xmlns:w10="urn:schemas-microsoft-com:office:word" xmlns:w="http://schemas.openxmlformats.org/wordprocessingml/2006/main" xmlns:w14="http://schemas.microsoft.com/office/word/2010/wordml" xmlns:wpg="http://schemas.microsoft.com/office/word/2010/wordprocessingGroup" xmlns:wpi="http://schemas.microsoft.com/office/word/2010/wordprocessingInk" xmlns:wne="http://schemas.microsoft.com/office/word/2006/wordml" xmlns:wps="http://schemas.microsoft.com/office/word/2010/wordprocessingShape" mc:Ignorable="w14 wp14">
+<w:endnotes xmlns:wpc="http://schemas.microsoft.com/office/word/2010/wordprocessingCanvas" xmlns:mc="http://schemas.openxmlformats.org/markup-compatibility/2006" xmlns:o="urn:schemas-microsoft-com:office:office" xmlns:r="http://schemas.openxmlformats.org/officeDocument/2006/relationships" xmlns:m="http://schemas.openxmlformats.org/officeDocument/2006/math" xmlns:v="urn:schemas-microsoft-com:vml" xmlns:wp14="http://schemas.microsoft.com/office/word/2010/wordprocessingDrawing" xmlns:wp="http://schemas.openxmlformats.org/drawingml/2006/wordprocessingDrawing" xmlns:w10="urn:schemas-microsoft-com:office:word" xmlns:w="http://schemas.openxmlformats.org/wordprocessingml/2006/main" xmlns:w14="http://schemas.microsoft.com/office/word/2010/wordml" xmlns:w15="http://schemas.microsoft.com/office/word/2012/wordml" xmlns:wpg="http://schemas.microsoft.com/office/word/2010/wordprocessingGroup" xmlns:wpi="http://schemas.microsoft.com/office/word/2010/wordprocessingInk" xmlns:wne="http://schemas.microsoft.com/office/word/2006/wordml" xmlns:wps="http://schemas.microsoft.com/office/word/2010/wordprocessingShape" mc:Ignorable="w14 w15 wp14">
   <w:endnote w:type="separator" w:id="-1">
     <w:p>
       <w:r>
@@ -7833,7 +7821,7 @@
 </file>
 
 <file path=word/footnotes.xml><?xml version="1.0" encoding="utf-8"?>
-<w:footnotes xmlns:wpc="http://schemas.microsoft.com/office/word/2010/wordprocessingCanvas" xmlns:mc="http://schemas.openxmlformats.org/markup-compatibility/2006" xmlns:o="urn:schemas-microsoft-com:office:office" xmlns:r="http://schemas.openxmlformats.org/officeDocument/2006/relationships" xmlns:m="http://schemas.openxmlformats.org/officeDocument/2006/math" xmlns:v="urn:schemas-microsoft-com:vml" xmlns:wp14="http://schemas.microsoft.com/office/word/2010/wordprocessingDrawing" xmlns:wp="http://schemas.openxmlformats.org/drawingml/2006/wordprocessingDrawing" xmlns:w10="urn:schemas-microsoft-com:office:word" xmlns:w="http://schemas.openxmlformats.org/wordprocessingml/2006/main" xmlns:w14="http://schemas.microsoft.com/office/word/2010/wordml" xmlns:wpg="http://schemas.microsoft.com/office/word/2010/wordprocessingGroup" xmlns:wpi="http://schemas.microsoft.com/office/word/2010/wordprocessingInk" xmlns:wne="http://schemas.microsoft.com/office/word/2006/wordml" xmlns:wps="http://schemas.microsoft.com/office/word/2010/wordprocessingShape" mc:Ignorable="w14 wp14">
+<w:footnotes xmlns:wpc="http://schemas.microsoft.com/office/word/2010/wordprocessingCanvas" xmlns:mc="http://schemas.openxmlformats.org/markup-compatibility/2006" xmlns:o="urn:schemas-microsoft-com:office:office" xmlns:r="http://schemas.openxmlformats.org/officeDocument/2006/relationships" xmlns:m="http://schemas.openxmlformats.org/officeDocument/2006/math" xmlns:v="urn:schemas-microsoft-com:vml" xmlns:wp14="http://schemas.microsoft.com/office/word/2010/wordprocessingDrawing" xmlns:wp="http://schemas.openxmlformats.org/drawingml/2006/wordprocessingDrawing" xmlns:w10="urn:schemas-microsoft-com:office:word" xmlns:w="http://schemas.openxmlformats.org/wordprocessingml/2006/main" xmlns:w14="http://schemas.microsoft.com/office/word/2010/wordml" xmlns:w15="http://schemas.microsoft.com/office/word/2012/wordml" xmlns:wpg="http://schemas.microsoft.com/office/word/2010/wordprocessingGroup" xmlns:wpi="http://schemas.microsoft.com/office/word/2010/wordprocessingInk" xmlns:wne="http://schemas.microsoft.com/office/word/2006/wordml" xmlns:wps="http://schemas.microsoft.com/office/word/2010/wordprocessingShape" mc:Ignorable="w14 w15 wp14">
   <w:footnote w:type="separator" w:id="-1">
     <w:p>
       <w:r>
@@ -7852,7 +7840,7 @@
 </file>
 
 <file path=word/numbering.xml><?xml version="1.0" encoding="utf-8"?>
-<w:numbering xmlns:wpc="http://schemas.microsoft.com/office/word/2010/wordprocessingCanvas" xmlns:mc="http://schemas.openxmlformats.org/markup-compatibility/2006" xmlns:o="urn:schemas-microsoft-com:office:office" xmlns:r="http://schemas.openxmlformats.org/officeDocument/2006/relationships" xmlns:m="http://schemas.openxmlformats.org/officeDocument/2006/math" xmlns:v="urn:schemas-microsoft-com:vml" xmlns:wp14="http://schemas.microsoft.com/office/word/2010/wordprocessingDrawing" xmlns:wp="http://schemas.openxmlformats.org/drawingml/2006/wordprocessingDrawing" xmlns:w10="urn:schemas-microsoft-com:office:word" xmlns:w="http://schemas.openxmlformats.org/wordprocessingml/2006/main" xmlns:w14="http://schemas.microsoft.com/office/word/2010/wordml" xmlns:wpg="http://schemas.microsoft.com/office/word/2010/wordprocessingGroup" xmlns:wpi="http://schemas.microsoft.com/office/word/2010/wordprocessingInk" xmlns:wne="http://schemas.microsoft.com/office/word/2006/wordml" xmlns:wps="http://schemas.microsoft.com/office/word/2010/wordprocessingShape" mc:Ignorable="w14 wp14">
+<w:numbering xmlns:wpc="http://schemas.microsoft.com/office/word/2010/wordprocessingCanvas" xmlns:mc="http://schemas.openxmlformats.org/markup-compatibility/2006" xmlns:o="urn:schemas-microsoft-com:office:office" xmlns:r="http://schemas.openxmlformats.org/officeDocument/2006/relationships" xmlns:m="http://schemas.openxmlformats.org/officeDocument/2006/math" xmlns:v="urn:schemas-microsoft-com:vml" xmlns:wp14="http://schemas.microsoft.com/office/word/2010/wordprocessingDrawing" xmlns:wp="http://schemas.openxmlformats.org/drawingml/2006/wordprocessingDrawing" xmlns:w10="urn:schemas-microsoft-com:office:word" xmlns:w="http://schemas.openxmlformats.org/wordprocessingml/2006/main" xmlns:w14="http://schemas.microsoft.com/office/word/2010/wordml" xmlns:w15="http://schemas.microsoft.com/office/word/2012/wordml" xmlns:wpg="http://schemas.microsoft.com/office/word/2010/wordprocessingGroup" xmlns:wpi="http://schemas.microsoft.com/office/word/2010/wordprocessingInk" xmlns:wne="http://schemas.microsoft.com/office/word/2006/wordml" xmlns:wps="http://schemas.microsoft.com/office/word/2010/wordprocessingShape" mc:Ignorable="w14 w15 wp14">
   <w:abstractNum w:abstractNumId="0">
     <w:nsid w:val="041A08A4"/>
     <w:multiLevelType w:val="hybridMultilevel"/>
@@ -10534,7 +10522,7 @@
 </file>
 
 <file path=word/styles.xml><?xml version="1.0" encoding="utf-8"?>
-<w:styles xmlns:mc="http://schemas.openxmlformats.org/markup-compatibility/2006" xmlns:r="http://schemas.openxmlformats.org/officeDocument/2006/relationships" xmlns:w="http://schemas.openxmlformats.org/wordprocessingml/2006/main" xmlns:w14="http://schemas.microsoft.com/office/word/2010/wordml" mc:Ignorable="w14">
+<w:styles xmlns:mc="http://schemas.openxmlformats.org/markup-compatibility/2006" xmlns:r="http://schemas.openxmlformats.org/officeDocument/2006/relationships" xmlns:w="http://schemas.openxmlformats.org/wordprocessingml/2006/main" xmlns:w14="http://schemas.microsoft.com/office/word/2010/wordml" xmlns:w15="http://schemas.microsoft.com/office/word/2012/wordml" mc:Ignorable="w14 w15">
   <w:docDefaults>
     <w:rPrDefault>
       <w:rPr>
@@ -10547,857 +10535,378 @@
     </w:rPrDefault>
     <w:pPrDefault/>
   </w:docDefaults>
-  <w:latentStyles w:defLockedState="0" w:defUIPriority="99" w:defSemiHidden="1" w:defUnhideWhenUsed="1" w:defQFormat="0" w:count="267">
-    <w:lsdException w:name="Normal" w:semiHidden="0" w:uiPriority="0" w:unhideWhenUsed="0" w:qFormat="1"/>
-    <w:lsdException w:name="heading 1" w:semiHidden="0" w:uiPriority="9" w:unhideWhenUsed="0" w:qFormat="1"/>
-    <w:lsdException w:name="heading 2" w:uiPriority="9" w:qFormat="1"/>
-    <w:lsdException w:name="heading 3" w:uiPriority="9" w:qFormat="1"/>
-    <w:lsdException w:name="heading 4" w:uiPriority="9" w:qFormat="1"/>
-    <w:lsdException w:name="heading 5" w:uiPriority="9" w:qFormat="1"/>
-    <w:lsdException w:name="heading 6" w:uiPriority="9" w:qFormat="1"/>
-    <w:lsdException w:name="heading 7" w:uiPriority="9" w:qFormat="1"/>
-    <w:lsdException w:name="heading 8" w:uiPriority="9" w:qFormat="1"/>
-    <w:lsdException w:name="heading 9" w:uiPriority="9" w:qFormat="1"/>
-    <w:lsdException w:name="toc 1" w:uiPriority="39"/>
-    <w:lsdException w:name="toc 2" w:uiPriority="39"/>
-    <w:lsdException w:name="toc 3" w:uiPriority="39"/>
-    <w:lsdException w:name="toc 4" w:uiPriority="39"/>
-    <w:lsdException w:name="toc 5" w:uiPriority="39"/>
-    <w:lsdException w:name="toc 6" w:uiPriority="39"/>
-    <w:lsdException w:name="toc 7" w:uiPriority="39"/>
-    <w:lsdException w:name="toc 8" w:uiPriority="39"/>
-    <w:lsdException w:name="toc 9" w:uiPriority="39"/>
-    <w:lsdException w:name="caption" w:uiPriority="35" w:qFormat="1"/>
-    <w:lsdException w:name="Title" w:semiHidden="0" w:uiPriority="10" w:unhideWhenUsed="0" w:qFormat="1"/>
-    <w:lsdException w:name="Default Paragraph Font" w:uiPriority="1"/>
-    <w:lsdException w:name="Subtitle" w:semiHidden="0" w:uiPriority="11" w:unhideWhenUsed="0" w:qFormat="1"/>
-    <w:lsdException w:name="Strong" w:semiHidden="0" w:uiPriority="22" w:unhideWhenUsed="0" w:qFormat="1"/>
-    <w:lsdException w:name="Emphasis" w:semiHidden="0" w:uiPriority="20" w:unhideWhenUsed="0" w:qFormat="1"/>
-    <w:lsdException w:name="Table Grid" w:semiHidden="0" w:uiPriority="59" w:unhideWhenUsed="0"/>
-    <w:lsdException w:name="Placeholder Text" w:unhideWhenUsed="0"/>
-    <w:lsdException w:name="No Spacing" w:semiHidden="0" w:uiPriority="1" w:unhideWhenUsed="0" w:qFormat="1"/>
-    <w:lsdException w:name="Light Shading" w:semiHidden="0" w:uiPriority="60" w:unhideWhenUsed="0"/>
-    <w:lsdException w:name="Light List" w:semiHidden="0" w:uiPriority="61" w:unhideWhenUsed="0"/>
-    <w:lsdException w:name="Light Grid" w:semiHidden="0" w:uiPriority="62" w:unhideWhenUsed="0"/>
-    <w:lsdException w:name="Medium Shading 1" w:semiHidden="0" w:uiPriority="63" w:unhideWhenUsed="0"/>
-    <w:lsdException w:name="Medium Shading 2" w:semiHidden="0" w:uiPriority="64" w:unhideWhenUsed="0"/>
-    <w:lsdException w:name="Medium List 1" w:semiHidden="0" w:uiPriority="65" w:unhideWhenUsed="0"/>
-    <w:lsdException w:name="Medium List 2" w:semiHidden="0" w:uiPriority="66" w:unhideWhenUsed="0"/>
-    <w:lsdException w:name="Medium Grid 1" w:semiHidden="0" w:uiPriority="67" w:unhideWhenUsed="0"/>
-    <w:lsdException w:name="Medium Grid 2" w:semiHidden="0" w:uiPriority="68" w:unhideWhenUsed="0"/>
-    <w:lsdException w:name="Medium Grid 3" w:semiHidden="0" w:uiPriority="69" w:unhideWhenUsed="0"/>
-    <w:lsdException w:name="Dark List" w:semiHidden="0" w:uiPriority="70" w:unhideWhenUsed="0"/>
-    <w:lsdException w:name="Colorful Shading" w:semiHidden="0" w:uiPriority="71" w:unhideWhenUsed="0"/>
-    <w:lsdException w:name="Colorful List" w:semiHidden="0" w:uiPriority="72" w:unhideWhenUsed="0"/>
-    <w:lsdException w:name="Colorful Grid" w:semiHidden="0" w:uiPriority="73" w:unhideWhenUsed="0"/>
-    <w:lsdException w:name="Light Shading Accent 1" w:semiHidden="0" w:uiPriority="60" w:unhideWhenUsed="0"/>
-    <w:lsdException w:name="Light List Accent 1" w:semiHidden="0" w:uiPriority="61" w:unhideWhenUsed="0"/>
-    <w:lsdException w:name="Light Grid Accent 1" w:semiHidden="0" w:uiPriority="62" w:unhideWhenUsed="0"/>
-    <w:lsdException w:name="Medium Shading 1 Accent 1" w:semiHidden="0" w:uiPriority="63" w:unhideWhenUsed="0"/>
-    <w:lsdException w:name="Medium Shading 2 Accent 1" w:semiHidden="0" w:uiPriority="64" w:unhideWhenUsed="0"/>
-    <w:lsdException w:name="Medium List 1 Accent 1" w:semiHidden="0" w:uiPriority="65" w:unhideWhenUsed="0"/>
-    <w:lsdException w:name="Revision" w:unhideWhenUsed="0"/>
-    <w:lsdException w:name="List Paragraph" w:semiHidden="0" w:uiPriority="34" w:unhideWhenUsed="0" w:qFormat="1"/>
-    <w:lsdException w:name="Quote" w:semiHidden="0" w:uiPriority="29" w:unhideWhenUsed="0" w:qFormat="1"/>
-    <w:lsdException w:name="Intense Quote" w:semiHidden="0" w:uiPriority="30" w:unhideWhenUsed="0" w:qFormat="1"/>
-    <w:lsdException w:name="Medium List 2 Accent 1" w:semiHidden="0" w:uiPriority="66" w:unhideWhenUsed="0"/>
-    <w:lsdException w:name="Medium Grid 1 Accent 1" w:semiHidden="0" w:uiPriority="67" w:unhideWhenUsed="0"/>
-    <w:lsdException w:name="Medium Grid 2 Accent 1" w:semiHidden="0" w:uiPriority="68" w:unhideWhenUsed="0"/>
-    <w:lsdException w:name="Medium Grid 3 Accent 1" w:semiHidden="0" w:uiPriority="69" w:unhideWhenUsed="0"/>
-    <w:lsdException w:name="Dark List Accent 1" w:semiHidden="0" w:uiPriority="70" w:unhideWhenUsed="0"/>
-    <w:lsdException w:name="Colorful Shading Accent 1" w:semiHidden="0" w:uiPriority="71" w:unhideWhenUsed="0"/>
-    <w:lsdException w:name="Colorful List Accent 1" w:semiHidden="0" w:uiPriority="72" w:unhideWhenUsed="0"/>
-    <w:lsdException w:name="Colorful Grid Accent 1" w:semiHidden="0" w:uiPriority="73" w:unhideWhenUsed="0"/>
-    <w:lsdException w:name="Light Shading Accent 2" w:semiHidden="0" w:uiPriority="60" w:unhideWhenUsed="0"/>
-    <w:lsdException w:name="Light List Accent 2" w:semiHidden="0" w:uiPriority="61" w:unhideWhenUsed="0"/>
-    <w:lsdException w:name="Light Grid Accent 2" w:semiHidden="0" w:uiPriority="62" w:unhideWhenUsed="0"/>
-    <w:lsdException w:name="Medium Shading 1 Accent 2" w:semiHidden="0" w:uiPriority="63" w:unhideWhenUsed="0"/>
-    <w:lsdException w:name="Medium Shading 2 Accent 2" w:semiHidden="0" w:uiPriority="64" w:unhideWhenUsed="0"/>
-    <w:lsdException w:name="Medium List 1 Accent 2" w:semiHidden="0" w:uiPriority="65" w:unhideWhenUsed="0"/>
-    <w:lsdException w:name="Medium List 2 Accent 2" w:semiHidden="0" w:uiPriority="66" w:unhideWhenUsed="0"/>
-    <w:lsdException w:name="Medium Grid 1 Accent 2" w:semiHidden="0" w:uiPriority="67" w:unhideWhenUsed="0"/>
-    <w:lsdException w:name="Medium Grid 2 Accent 2" w:semiHidden="0" w:uiPriority="68" w:unhideWhenUsed="0"/>
-    <w:lsdException w:name="Medium Grid 3 Accent 2" w:semiHidden="0" w:uiPriority="69" w:unhideWhenUsed="0"/>
-    <w:lsdException w:name="Dark List Accent 2" w:semiHidden="0" w:uiPriority="70" w:unhideWhenUsed="0"/>
-    <w:lsdException w:name="Colorful Shading Accent 2" w:semiHidden="0" w:uiPriority="71" w:unhideWhenUsed="0"/>
-    <w:lsdException w:name="Colorful List Accent 2" w:semiHidden="0" w:uiPriority="72" w:unhideWhenUsed="0"/>
-    <w:lsdException w:name="Colorful Grid Accent 2" w:semiHidden="0" w:uiPriority="73" w:unhideWhenUsed="0"/>
-    <w:lsdException w:name="Light Shading Accent 3" w:semiHidden="0" w:uiPriority="60" w:unhideWhenUsed="0"/>
-    <w:lsdException w:name="Light List Accent 3" w:semiHidden="0" w:uiPriority="61" w:unhideWhenUsed="0"/>
-    <w:lsdException w:name="Light Grid Accent 3" w:semiHidden="0" w:uiPriority="62" w:unhideWhenUsed="0"/>
-    <w:lsdException w:name="Medium Shading 1 Accent 3" w:semiHidden="0" w:uiPriority="63" w:unhideWhenUsed="0"/>
-    <w:lsdException w:name="Medium Shading 2 Accent 3" w:semiHidden="0" w:uiPriority="64" w:unhideWhenUsed="0"/>
-    <w:lsdException w:name="Medium List 1 Accent 3" w:semiHidden="0" w:uiPriority="65" w:unhideWhenUsed="0"/>
-    <w:lsdException w:name="Medium List 2 Accent 3" w:semiHidden="0" w:uiPriority="66" w:unhideWhenUsed="0"/>
-    <w:lsdException w:name="Medium Grid 1 Accent 3" w:semiHidden="0" w:uiPriority="67" w:unhideWhenUsed="0"/>
-    <w:lsdException w:name="Medium Grid 2 Accent 3" w:semiHidden="0" w:uiPriority="68" w:unhideWhenUsed="0"/>
-    <w:lsdException w:name="Medium Grid 3 Accent 3" w:semiHidden="0" w:uiPriority="69" w:unhideWhenUsed="0"/>
-    <w:lsdException w:name="Dark List Accent 3" w:semiHidden="0" w:uiPriority="70" w:unhideWhenUsed="0"/>
-    <w:lsdException w:name="Colorful Shading Accent 3" w:semiHidden="0" w:uiPriority="71" w:unhideWhenUsed="0"/>
-    <w:lsdException w:name="Colorful List Accent 3" w:semiHidden="0" w:uiPriority="72" w:unhideWhenUsed="0"/>
-    <w:lsdException w:name="Colorful Grid Accent 3" w:semiHidden="0" w:uiPriority="73" w:unhideWhenUsed="0"/>
-    <w:lsdException w:name="Light Shading Accent 4" w:semiHidden="0" w:uiPriority="60" w:unhideWhenUsed="0"/>
-    <w:lsdException w:name="Light List Accent 4" w:semiHidden="0" w:uiPriority="61" w:unhideWhenUsed="0"/>
-    <w:lsdException w:name="Light Grid Accent 4" w:semiHidden="0" w:uiPriority="62" w:unhideWhenUsed="0"/>
-    <w:lsdException w:name="Medium Shading 1 Accent 4" w:semiHidden="0" w:uiPriority="63" w:unhideWhenUsed="0"/>
-    <w:lsdException w:name="Medium Shading 2 Accent 4" w:semiHidden="0" w:uiPriority="64" w:unhideWhenUsed="0"/>
-    <w:lsdException w:name="Medium List 1 Accent 4" w:semiHidden="0" w:uiPriority="65" w:unhideWhenUsed="0"/>
-    <w:lsdException w:name="Medium List 2 Accent 4" w:semiHidden="0" w:uiPriority="66" w:unhideWhenUsed="0"/>
-    <w:lsdException w:name="Medium Grid 1 Accent 4" w:semiHidden="0" w:uiPriority="67" w:unhideWhenUsed="0"/>
-    <w:lsdException w:name="Medium Grid 2 Accent 4" w:semiHidden="0" w:uiPriority="68" w:unhideWhenUsed="0"/>
-    <w:lsdException w:name="Medium Grid 3 Accent 4" w:semiHidden="0" w:uiPriority="69" w:unhideWhenUsed="0"/>
-    <w:lsdException w:name="Dark List Accent 4" w:semiHidden="0" w:uiPriority="70" w:unhideWhenUsed="0"/>
-    <w:lsdException w:name="Colorful Shading Accent 4" w:semiHidden="0" w:uiPriority="71" w:unhideWhenUsed="0"/>
-    <w:lsdException w:name="Colorful List Accent 4" w:semiHidden="0" w:uiPriority="72" w:unhideWhenUsed="0"/>
-    <w:lsdException w:name="Colorful Grid Accent 4" w:semiHidden="0" w:uiPriority="73" w:unhideWhenUsed="0"/>
-    <w:lsdException w:name="Light Shading Accent 5" w:semiHidden="0" w:uiPriority="60" w:unhideWhenUsed="0"/>
-    <w:lsdException w:name="Light List Accent 5" w:semiHidden="0" w:uiPriority="61" w:unhideWhenUsed="0"/>
-    <w:lsdException w:name="Light Grid Accent 5" w:semiHidden="0" w:uiPriority="62" w:unhideWhenUsed="0"/>
-    <w:lsdException w:name="Medium Shading 1 Accent 5" w:semiHidden="0" w:uiPriority="63" w:unhideWhenUsed="0"/>
-    <w:lsdException w:name="Medium Shading 2 Accent 5" w:semiHidden="0" w:uiPriority="64" w:unhideWhenUsed="0"/>
-    <w:lsdException w:name="Medium List 1 Accent 5" w:semiHidden="0" w:uiPriority="65" w:unhideWhenUsed="0"/>
-    <w:lsdException w:name="Medium List 2 Accent 5" w:semiHidden="0" w:uiPriority="66" w:unhideWhenUsed="0"/>
-    <w:lsdException w:name="Medium Grid 1 Accent 5" w:semiHidden="0" w:uiPriority="67" w:unhideWhenUsed="0"/>
-    <w:lsdException w:name="Medium Grid 2 Accent 5" w:semiHidden="0" w:uiPriority="68" w:unhideWhenUsed="0"/>
-    <w:lsdException w:name="Medium Grid 3 Accent 5" w:semiHidden="0" w:uiPriority="69" w:unhideWhenUsed="0"/>
-    <w:lsdException w:name="Dark List Accent 5" w:semiHidden="0" w:uiPriority="70" w:unhideWhenUsed="0"/>
-    <w:lsdException w:name="Colorful Shading Accent 5" w:semiHidden="0" w:uiPriority="71" w:unhideWhenUsed="0"/>
-    <w:lsdException w:name="Colorful List Accent 5" w:semiHidden="0" w:uiPriority="72" w:unhideWhenUsed="0"/>
-    <w:lsdException w:name="Colorful Grid Accent 5" w:semiHidden="0" w:uiPriority="73" w:unhideWhenUsed="0"/>
-    <w:lsdException w:name="Light Shading Accent 6" w:semiHidden="0" w:uiPriority="60" w:unhideWhenUsed="0"/>
-    <w:lsdException w:name="Light List Accent 6" w:semiHidden="0" w:uiPriority="61" w:unhideWhenUsed="0"/>
-    <w:lsdException w:name="Light Grid Accent 6" w:semiHidden="0" w:uiPriority="62" w:unhideWhenUsed="0"/>
-    <w:lsdException w:name="Medium Shading 1 Accent 6" w:semiHidden="0" w:uiPriority="63" w:unhideWhenUsed="0"/>
-    <w:lsdException w:name="Medium Shading 2 Accent 6" w:semiHidden="0" w:uiPriority="64" w:unhideWhenUsed="0"/>
-    <w:lsdException w:name="Medium List 1 Accent 6" w:semiHidden="0" w:uiPriority="65" w:unhideWhenUsed="0"/>
-    <w:lsdException w:name="Medium List 2 Accent 6" w:semiHidden="0" w:uiPriority="66" w:unhideWhenUsed="0"/>
-    <w:lsdException w:name="Medium Grid 1 Accent 6" w:semiHidden="0" w:uiPriority="67" w:unhideWhenUsed="0"/>
-    <w:lsdException w:name="Medium Grid 2 Accent 6" w:semiHidden="0" w:uiPriority="68" w:unhideWhenUsed="0"/>
-    <w:lsdException w:name="Medium Grid 3 Accent 6" w:semiHidden="0" w:uiPriority="69" w:unhideWhenUsed="0"/>
-    <w:lsdException w:name="Dark List Accent 6" w:semiHidden="0" w:uiPriority="70" w:unhideWhenUsed="0"/>
-    <w:lsdException w:name="Colorful Shading Accent 6" w:semiHidden="0" w:uiPriority="71" w:unhideWhenUsed="0"/>
-    <w:lsdException w:name="Colorful List Accent 6" w:semiHidden="0" w:uiPriority="72" w:unhideWhenUsed="0"/>
-    <w:lsdException w:name="Colorful Grid Accent 6" w:semiHidden="0" w:uiPriority="73" w:unhideWhenUsed="0"/>
-    <w:lsdException w:name="Subtle Emphasis" w:semiHidden="0" w:uiPriority="19" w:unhideWhenUsed="0" w:qFormat="1"/>
-    <w:lsdException w:name="Intense Emphasis" w:semiHidden="0" w:uiPriority="21" w:unhideWhenUsed="0" w:qFormat="1"/>
-    <w:lsdException w:name="Subtle Reference" w:semiHidden="0" w:uiPriority="31" w:unhideWhenUsed="0" w:qFormat="1"/>
-    <w:lsdException w:name="Intense Reference" w:semiHidden="0" w:uiPriority="32" w:unhideWhenUsed="0" w:qFormat="1"/>
-    <w:lsdException w:name="Book Title" w:semiHidden="0" w:uiPriority="33" w:unhideWhenUsed="0" w:qFormat="1"/>
-    <w:lsdException w:name="Bibliography" w:uiPriority="37"/>
-    <w:lsdException w:name="TOC Heading" w:uiPriority="39" w:qFormat="1"/>
-  </w:latentStyles>
-  <w:style w:type="paragraph" w:default="1" w:styleId="a">
-    <w:name w:val="Normal"/>
-    <w:qFormat/>
-    <w:pPr>
-      <w:widowControl w:val="0"/>
-    </w:pPr>
-  </w:style>
-  <w:style w:type="character" w:default="1" w:styleId="a0">
-    <w:name w:val="Default Paragraph Font"/>
-    <w:uiPriority w:val="1"/>
-    <w:semiHidden/>
-    <w:unhideWhenUsed/>
-  </w:style>
-  <w:style w:type="table" w:default="1" w:styleId="a1">
-    <w:name w:val="Normal Table"/>
-    <w:uiPriority w:val="99"/>
-    <w:semiHidden/>
-    <w:unhideWhenUsed/>
-    <w:tblPr>
-      <w:tblInd w:w="0" w:type="dxa"/>
-      <w:tblCellMar>
-        <w:top w:w="0" w:type="dxa"/>
-        <w:left w:w="108" w:type="dxa"/>
-        <w:bottom w:w="0" w:type="dxa"/>
-        <w:right w:w="108" w:type="dxa"/>
-      </w:tblCellMar>
-    </w:tblPr>
-  </w:style>
-  <w:style w:type="numbering" w:default="1" w:styleId="a2">
-    <w:name w:val="No List"/>
-    <w:uiPriority w:val="99"/>
-    <w:semiHidden/>
-    <w:unhideWhenUsed/>
-  </w:style>
-  <w:style w:type="table" w:styleId="a3">
-    <w:name w:val="Table Grid"/>
-    <w:basedOn w:val="a1"/>
-    <w:uiPriority w:val="59"/>
-    <w:rsid w:val="00DE7158"/>
-    <w:tblPr>
-      <w:tblInd w:w="0" w:type="dxa"/>
-      <w:tblBorders>
-        <w:top w:val="single" w:sz="4" w:space="0" w:color="auto"/>
-        <w:left w:val="single" w:sz="4" w:space="0" w:color="auto"/>
-        <w:bottom w:val="single" w:sz="4" w:space="0" w:color="auto"/>
-        <w:right w:val="single" w:sz="4" w:space="0" w:color="auto"/>
-        <w:insideH w:val="single" w:sz="4" w:space="0" w:color="auto"/>
-        <w:insideV w:val="single" w:sz="4" w:space="0" w:color="auto"/>
-      </w:tblBorders>
-      <w:tblCellMar>
-        <w:top w:w="0" w:type="dxa"/>
-        <w:left w:w="108" w:type="dxa"/>
-        <w:bottom w:w="0" w:type="dxa"/>
-        <w:right w:w="108" w:type="dxa"/>
-      </w:tblCellMar>
-    </w:tblPr>
-  </w:style>
-  <w:style w:type="paragraph" w:styleId="a4">
-    <w:name w:val="List Paragraph"/>
-    <w:basedOn w:val="a"/>
-    <w:uiPriority w:val="34"/>
-    <w:qFormat/>
-    <w:rsid w:val="000920BA"/>
-    <w:pPr>
-      <w:ind w:leftChars="200" w:left="480"/>
-    </w:pPr>
-    <w:rPr>
-      <w:rFonts w:ascii="Calibri" w:eastAsia="新細明體" w:hAnsi="Calibri" w:cs="Times New Roman"/>
-    </w:rPr>
-  </w:style>
-  <w:style w:type="character" w:customStyle="1" w:styleId="apple-style-span">
-    <w:name w:val="apple-style-span"/>
-    <w:basedOn w:val="a0"/>
-    <w:rsid w:val="000920BA"/>
-  </w:style>
-  <w:style w:type="table" w:styleId="-4">
-    <w:name w:val="Light Grid Accent 4"/>
-    <w:basedOn w:val="a1"/>
-    <w:uiPriority w:val="62"/>
-    <w:rsid w:val="00152A61"/>
-    <w:tblPr>
-      <w:tblStyleRowBandSize w:val="1"/>
-      <w:tblStyleColBandSize w:val="1"/>
-      <w:tblInd w:w="0" w:type="dxa"/>
-      <w:tblBorders>
-        <w:top w:val="single" w:sz="8" w:space="0" w:color="8064A2" w:themeColor="accent4"/>
-        <w:left w:val="single" w:sz="8" w:space="0" w:color="8064A2" w:themeColor="accent4"/>
-        <w:bottom w:val="single" w:sz="8" w:space="0" w:color="8064A2" w:themeColor="accent4"/>
-        <w:right w:val="single" w:sz="8" w:space="0" w:color="8064A2" w:themeColor="accent4"/>
-        <w:insideH w:val="single" w:sz="8" w:space="0" w:color="8064A2" w:themeColor="accent4"/>
-        <w:insideV w:val="single" w:sz="8" w:space="0" w:color="8064A2" w:themeColor="accent4"/>
-      </w:tblBorders>
-      <w:tblCellMar>
-        <w:top w:w="0" w:type="dxa"/>
-        <w:left w:w="108" w:type="dxa"/>
-        <w:bottom w:w="0" w:type="dxa"/>
-        <w:right w:w="108" w:type="dxa"/>
-      </w:tblCellMar>
-    </w:tblPr>
-    <w:tblStylePr w:type="firstRow">
-      <w:pPr>
-        <w:spacing w:before="0" w:after="0" w:line="240" w:lineRule="auto"/>
-      </w:pPr>
-      <w:rPr>
-        <w:rFonts w:asciiTheme="majorHAnsi" w:eastAsiaTheme="majorEastAsia" w:hAnsiTheme="majorHAnsi" w:cstheme="majorBidi"/>
-        <w:b/>
-        <w:bCs/>
-      </w:rPr>
-      <w:tblPr/>
-      <w:tcPr>
-        <w:tcBorders>
-          <w:top w:val="single" w:sz="8" w:space="0" w:color="8064A2" w:themeColor="accent4"/>
-          <w:left w:val="single" w:sz="8" w:space="0" w:color="8064A2" w:themeColor="accent4"/>
-          <w:bottom w:val="single" w:sz="18" w:space="0" w:color="8064A2" w:themeColor="accent4"/>
-          <w:right w:val="single" w:sz="8" w:space="0" w:color="8064A2" w:themeColor="accent4"/>
-          <w:insideH w:val="nil"/>
-          <w:insideV w:val="single" w:sz="8" w:space="0" w:color="8064A2" w:themeColor="accent4"/>
-        </w:tcBorders>
-      </w:tcPr>
-    </w:tblStylePr>
-    <w:tblStylePr w:type="lastRow">
-      <w:pPr>
-        <w:spacing w:before="0" w:after="0" w:line="240" w:lineRule="auto"/>
-      </w:pPr>
-      <w:rPr>
-        <w:rFonts w:asciiTheme="majorHAnsi" w:eastAsiaTheme="majorEastAsia" w:hAnsiTheme="majorHAnsi" w:cstheme="majorBidi"/>
-        <w:b/>
-        <w:bCs/>
-      </w:rPr>
-      <w:tblPr/>
-      <w:tcPr>
-        <w:tcBorders>
-          <w:top w:val="double" w:sz="6" w:space="0" w:color="8064A2" w:themeColor="accent4"/>
-          <w:left w:val="single" w:sz="8" w:space="0" w:color="8064A2" w:themeColor="accent4"/>
-          <w:bottom w:val="single" w:sz="8" w:space="0" w:color="8064A2" w:themeColor="accent4"/>
-          <w:right w:val="single" w:sz="8" w:space="0" w:color="8064A2" w:themeColor="accent4"/>
-          <w:insideH w:val="nil"/>
-          <w:insideV w:val="single" w:sz="8" w:space="0" w:color="8064A2" w:themeColor="accent4"/>
-        </w:tcBorders>
-      </w:tcPr>
-    </w:tblStylePr>
-    <w:tblStylePr w:type="firstCol">
-      <w:rPr>
-        <w:rFonts w:asciiTheme="majorHAnsi" w:eastAsiaTheme="majorEastAsia" w:hAnsiTheme="majorHAnsi" w:cstheme="majorBidi"/>
-        <w:b/>
-        <w:bCs/>
-      </w:rPr>
-    </w:tblStylePr>
-    <w:tblStylePr w:type="lastCol">
-      <w:rPr>
-        <w:rFonts w:asciiTheme="majorHAnsi" w:eastAsiaTheme="majorEastAsia" w:hAnsiTheme="majorHAnsi" w:cstheme="majorBidi"/>
-        <w:b/>
-        <w:bCs/>
-      </w:rPr>
-      <w:tblPr/>
-      <w:tcPr>
-        <w:tcBorders>
-          <w:top w:val="single" w:sz="8" w:space="0" w:color="8064A2" w:themeColor="accent4"/>
-          <w:left w:val="single" w:sz="8" w:space="0" w:color="8064A2" w:themeColor="accent4"/>
-          <w:bottom w:val="single" w:sz="8" w:space="0" w:color="8064A2" w:themeColor="accent4"/>
-          <w:right w:val="single" w:sz="8" w:space="0" w:color="8064A2" w:themeColor="accent4"/>
-        </w:tcBorders>
-      </w:tcPr>
-    </w:tblStylePr>
-    <w:tblStylePr w:type="band1Vert">
-      <w:tblPr/>
-      <w:tcPr>
-        <w:tcBorders>
-          <w:top w:val="single" w:sz="8" w:space="0" w:color="8064A2" w:themeColor="accent4"/>
-          <w:left w:val="single" w:sz="8" w:space="0" w:color="8064A2" w:themeColor="accent4"/>
-          <w:bottom w:val="single" w:sz="8" w:space="0" w:color="8064A2" w:themeColor="accent4"/>
-          <w:right w:val="single" w:sz="8" w:space="0" w:color="8064A2" w:themeColor="accent4"/>
-        </w:tcBorders>
-        <w:shd w:val="clear" w:color="auto" w:fill="DFD8E8" w:themeFill="accent4" w:themeFillTint="3F"/>
-      </w:tcPr>
-    </w:tblStylePr>
-    <w:tblStylePr w:type="band1Horz">
-      <w:tblPr/>
-      <w:tcPr>
-        <w:tcBorders>
-          <w:top w:val="single" w:sz="8" w:space="0" w:color="8064A2" w:themeColor="accent4"/>
-          <w:left w:val="single" w:sz="8" w:space="0" w:color="8064A2" w:themeColor="accent4"/>
-          <w:bottom w:val="single" w:sz="8" w:space="0" w:color="8064A2" w:themeColor="accent4"/>
-          <w:right w:val="single" w:sz="8" w:space="0" w:color="8064A2" w:themeColor="accent4"/>
-          <w:insideV w:val="single" w:sz="8" w:space="0" w:color="8064A2" w:themeColor="accent4"/>
-        </w:tcBorders>
-        <w:shd w:val="clear" w:color="auto" w:fill="DFD8E8" w:themeFill="accent4" w:themeFillTint="3F"/>
-      </w:tcPr>
-    </w:tblStylePr>
-    <w:tblStylePr w:type="band2Horz">
-      <w:tblPr/>
-      <w:tcPr>
-        <w:tcBorders>
-          <w:top w:val="single" w:sz="8" w:space="0" w:color="8064A2" w:themeColor="accent4"/>
-          <w:left w:val="single" w:sz="8" w:space="0" w:color="8064A2" w:themeColor="accent4"/>
-          <w:bottom w:val="single" w:sz="8" w:space="0" w:color="8064A2" w:themeColor="accent4"/>
-          <w:right w:val="single" w:sz="8" w:space="0" w:color="8064A2" w:themeColor="accent4"/>
-          <w:insideV w:val="single" w:sz="8" w:space="0" w:color="8064A2" w:themeColor="accent4"/>
-        </w:tcBorders>
-      </w:tcPr>
-    </w:tblStylePr>
-  </w:style>
-  <w:style w:type="character" w:customStyle="1" w:styleId="dct-tt">
-    <w:name w:val="dct-tt"/>
-    <w:basedOn w:val="a0"/>
-    <w:rsid w:val="00EC782E"/>
-  </w:style>
-  <w:style w:type="character" w:styleId="a5">
-    <w:name w:val="Hyperlink"/>
-    <w:basedOn w:val="a0"/>
-    <w:uiPriority w:val="99"/>
-    <w:unhideWhenUsed/>
-    <w:rsid w:val="00C458BF"/>
-    <w:rPr>
-      <w:color w:val="0000FF" w:themeColor="hyperlink"/>
-      <w:u w:val="single"/>
-    </w:rPr>
-  </w:style>
-  <w:style w:type="paragraph" w:styleId="a6">
-    <w:name w:val="Balloon Text"/>
-    <w:basedOn w:val="a"/>
-    <w:link w:val="a7"/>
-    <w:uiPriority w:val="99"/>
-    <w:semiHidden/>
-    <w:unhideWhenUsed/>
-    <w:rsid w:val="00291355"/>
-    <w:rPr>
-      <w:rFonts w:asciiTheme="majorHAnsi" w:eastAsiaTheme="majorEastAsia" w:hAnsiTheme="majorHAnsi" w:cstheme="majorBidi"/>
-      <w:sz w:val="18"/>
-      <w:szCs w:val="18"/>
-    </w:rPr>
-  </w:style>
-  <w:style w:type="character" w:customStyle="1" w:styleId="a7">
-    <w:name w:val="註解方塊文字 字元"/>
-    <w:basedOn w:val="a0"/>
-    <w:link w:val="a6"/>
-    <w:uiPriority w:val="99"/>
-    <w:semiHidden/>
-    <w:rsid w:val="00291355"/>
-    <w:rPr>
-      <w:rFonts w:asciiTheme="majorHAnsi" w:eastAsiaTheme="majorEastAsia" w:hAnsiTheme="majorHAnsi" w:cstheme="majorBidi"/>
-      <w:sz w:val="18"/>
-      <w:szCs w:val="18"/>
-    </w:rPr>
-  </w:style>
-  <w:style w:type="paragraph" w:styleId="Web">
-    <w:name w:val="Normal (Web)"/>
-    <w:basedOn w:val="a"/>
-    <w:uiPriority w:val="99"/>
-    <w:semiHidden/>
-    <w:unhideWhenUsed/>
-    <w:rsid w:val="00DE5453"/>
-    <w:pPr>
-      <w:widowControl/>
-      <w:spacing w:before="100" w:beforeAutospacing="1" w:after="100" w:afterAutospacing="1"/>
-    </w:pPr>
-    <w:rPr>
-      <w:rFonts w:ascii="新細明體" w:eastAsia="新細明體" w:hAnsi="新細明體" w:cs="新細明體"/>
-      <w:kern w:val="0"/>
-      <w:szCs w:val="24"/>
-    </w:rPr>
-  </w:style>
-  <w:style w:type="character" w:customStyle="1" w:styleId="apple-tab-span">
-    <w:name w:val="apple-tab-span"/>
-    <w:basedOn w:val="a0"/>
-    <w:rsid w:val="00DE5453"/>
-  </w:style>
-  <w:style w:type="paragraph" w:styleId="a8">
-    <w:name w:val="header"/>
-    <w:basedOn w:val="a"/>
-    <w:link w:val="a9"/>
-    <w:uiPriority w:val="99"/>
-    <w:unhideWhenUsed/>
-    <w:rsid w:val="006371C0"/>
-    <w:pPr>
-      <w:tabs>
-        <w:tab w:val="center" w:pos="4153"/>
-        <w:tab w:val="right" w:pos="8306"/>
-      </w:tabs>
-      <w:snapToGrid w:val="0"/>
-    </w:pPr>
-    <w:rPr>
-      <w:sz w:val="20"/>
-      <w:szCs w:val="20"/>
-    </w:rPr>
-  </w:style>
-  <w:style w:type="character" w:customStyle="1" w:styleId="a9">
-    <w:name w:val="頁首 字元"/>
-    <w:basedOn w:val="a0"/>
-    <w:link w:val="a8"/>
-    <w:uiPriority w:val="99"/>
-    <w:rsid w:val="006371C0"/>
-    <w:rPr>
-      <w:sz w:val="20"/>
-      <w:szCs w:val="20"/>
-    </w:rPr>
-  </w:style>
-  <w:style w:type="paragraph" w:styleId="aa">
-    <w:name w:val="footer"/>
-    <w:basedOn w:val="a"/>
-    <w:link w:val="ab"/>
-    <w:uiPriority w:val="99"/>
-    <w:unhideWhenUsed/>
-    <w:rsid w:val="006371C0"/>
-    <w:pPr>
-      <w:tabs>
-        <w:tab w:val="center" w:pos="4153"/>
-        <w:tab w:val="right" w:pos="8306"/>
-      </w:tabs>
-      <w:snapToGrid w:val="0"/>
-    </w:pPr>
-    <w:rPr>
-      <w:sz w:val="20"/>
-      <w:szCs w:val="20"/>
-    </w:rPr>
-  </w:style>
-  <w:style w:type="character" w:customStyle="1" w:styleId="ab">
-    <w:name w:val="頁尾 字元"/>
-    <w:basedOn w:val="a0"/>
-    <w:link w:val="aa"/>
-    <w:uiPriority w:val="99"/>
-    <w:rsid w:val="006371C0"/>
-    <w:rPr>
-      <w:sz w:val="20"/>
-      <w:szCs w:val="20"/>
-    </w:rPr>
-  </w:style>
-  <w:style w:type="character" w:styleId="ac">
-    <w:name w:val="Emphasis"/>
-    <w:basedOn w:val="a0"/>
-    <w:uiPriority w:val="20"/>
-    <w:qFormat/>
-    <w:rsid w:val="00463CE0"/>
-    <w:rPr>
-      <w:i/>
-      <w:iCs/>
-    </w:rPr>
-  </w:style>
-  <w:style w:type="character" w:styleId="ad">
-    <w:name w:val="FollowedHyperlink"/>
-    <w:basedOn w:val="a0"/>
-    <w:uiPriority w:val="99"/>
-    <w:semiHidden/>
-    <w:unhideWhenUsed/>
-    <w:rsid w:val="00B35F05"/>
-    <w:rPr>
-      <w:color w:val="800080" w:themeColor="followedHyperlink"/>
-      <w:u w:val="single"/>
-    </w:rPr>
-  </w:style>
-  <w:style w:type="table" w:styleId="-5">
-    <w:name w:val="Light Grid Accent 5"/>
-    <w:basedOn w:val="a1"/>
-    <w:uiPriority w:val="62"/>
-    <w:rsid w:val="005C5392"/>
-    <w:tblPr>
-      <w:tblStyleRowBandSize w:val="1"/>
-      <w:tblStyleColBandSize w:val="1"/>
-      <w:tblInd w:w="0" w:type="dxa"/>
-      <w:tblBorders>
-        <w:top w:val="single" w:sz="8" w:space="0" w:color="4BACC6" w:themeColor="accent5"/>
-        <w:left w:val="single" w:sz="8" w:space="0" w:color="4BACC6" w:themeColor="accent5"/>
-        <w:bottom w:val="single" w:sz="8" w:space="0" w:color="4BACC6" w:themeColor="accent5"/>
-        <w:right w:val="single" w:sz="8" w:space="0" w:color="4BACC6" w:themeColor="accent5"/>
-        <w:insideH w:val="single" w:sz="8" w:space="0" w:color="4BACC6" w:themeColor="accent5"/>
-        <w:insideV w:val="single" w:sz="8" w:space="0" w:color="4BACC6" w:themeColor="accent5"/>
-      </w:tblBorders>
-      <w:tblCellMar>
-        <w:top w:w="0" w:type="dxa"/>
-        <w:left w:w="108" w:type="dxa"/>
-        <w:bottom w:w="0" w:type="dxa"/>
-        <w:right w:w="108" w:type="dxa"/>
-      </w:tblCellMar>
-    </w:tblPr>
-    <w:tblStylePr w:type="firstRow">
-      <w:pPr>
-        <w:spacing w:before="0" w:after="0" w:line="240" w:lineRule="auto"/>
-      </w:pPr>
-      <w:rPr>
-        <w:rFonts w:asciiTheme="majorHAnsi" w:eastAsiaTheme="majorEastAsia" w:hAnsiTheme="majorHAnsi" w:cstheme="majorBidi"/>
-        <w:b/>
-        <w:bCs/>
-      </w:rPr>
-      <w:tblPr/>
-      <w:tcPr>
-        <w:tcBorders>
-          <w:top w:val="single" w:sz="8" w:space="0" w:color="4BACC6" w:themeColor="accent5"/>
-          <w:left w:val="single" w:sz="8" w:space="0" w:color="4BACC6" w:themeColor="accent5"/>
-          <w:bottom w:val="single" w:sz="18" w:space="0" w:color="4BACC6" w:themeColor="accent5"/>
-          <w:right w:val="single" w:sz="8" w:space="0" w:color="4BACC6" w:themeColor="accent5"/>
-          <w:insideH w:val="nil"/>
-          <w:insideV w:val="single" w:sz="8" w:space="0" w:color="4BACC6" w:themeColor="accent5"/>
-        </w:tcBorders>
-      </w:tcPr>
-    </w:tblStylePr>
-    <w:tblStylePr w:type="lastRow">
-      <w:pPr>
-        <w:spacing w:before="0" w:after="0" w:line="240" w:lineRule="auto"/>
-      </w:pPr>
-      <w:rPr>
-        <w:rFonts w:asciiTheme="majorHAnsi" w:eastAsiaTheme="majorEastAsia" w:hAnsiTheme="majorHAnsi" w:cstheme="majorBidi"/>
-        <w:b/>
-        <w:bCs/>
-      </w:rPr>
-      <w:tblPr/>
-      <w:tcPr>
-        <w:tcBorders>
-          <w:top w:val="double" w:sz="6" w:space="0" w:color="4BACC6" w:themeColor="accent5"/>
-          <w:left w:val="single" w:sz="8" w:space="0" w:color="4BACC6" w:themeColor="accent5"/>
-          <w:bottom w:val="single" w:sz="8" w:space="0" w:color="4BACC6" w:themeColor="accent5"/>
-          <w:right w:val="single" w:sz="8" w:space="0" w:color="4BACC6" w:themeColor="accent5"/>
-          <w:insideH w:val="nil"/>
-          <w:insideV w:val="single" w:sz="8" w:space="0" w:color="4BACC6" w:themeColor="accent5"/>
-        </w:tcBorders>
-      </w:tcPr>
-    </w:tblStylePr>
-    <w:tblStylePr w:type="firstCol">
-      <w:rPr>
-        <w:rFonts w:asciiTheme="majorHAnsi" w:eastAsiaTheme="majorEastAsia" w:hAnsiTheme="majorHAnsi" w:cstheme="majorBidi"/>
-        <w:b/>
-        <w:bCs/>
-      </w:rPr>
-    </w:tblStylePr>
-    <w:tblStylePr w:type="lastCol">
-      <w:rPr>
-        <w:rFonts w:asciiTheme="majorHAnsi" w:eastAsiaTheme="majorEastAsia" w:hAnsiTheme="majorHAnsi" w:cstheme="majorBidi"/>
-        <w:b/>
-        <w:bCs/>
-      </w:rPr>
-      <w:tblPr/>
-      <w:tcPr>
-        <w:tcBorders>
-          <w:top w:val="single" w:sz="8" w:space="0" w:color="4BACC6" w:themeColor="accent5"/>
-          <w:left w:val="single" w:sz="8" w:space="0" w:color="4BACC6" w:themeColor="accent5"/>
-          <w:bottom w:val="single" w:sz="8" w:space="0" w:color="4BACC6" w:themeColor="accent5"/>
-          <w:right w:val="single" w:sz="8" w:space="0" w:color="4BACC6" w:themeColor="accent5"/>
-        </w:tcBorders>
-      </w:tcPr>
-    </w:tblStylePr>
-    <w:tblStylePr w:type="band1Vert">
-      <w:tblPr/>
-      <w:tcPr>
-        <w:tcBorders>
-          <w:top w:val="single" w:sz="8" w:space="0" w:color="4BACC6" w:themeColor="accent5"/>
-          <w:left w:val="single" w:sz="8" w:space="0" w:color="4BACC6" w:themeColor="accent5"/>
-          <w:bottom w:val="single" w:sz="8" w:space="0" w:color="4BACC6" w:themeColor="accent5"/>
-          <w:right w:val="single" w:sz="8" w:space="0" w:color="4BACC6" w:themeColor="accent5"/>
-        </w:tcBorders>
-        <w:shd w:val="clear" w:color="auto" w:fill="D2EAF1" w:themeFill="accent5" w:themeFillTint="3F"/>
-      </w:tcPr>
-    </w:tblStylePr>
-    <w:tblStylePr w:type="band1Horz">
-      <w:tblPr/>
-      <w:tcPr>
-        <w:tcBorders>
-          <w:top w:val="single" w:sz="8" w:space="0" w:color="4BACC6" w:themeColor="accent5"/>
-          <w:left w:val="single" w:sz="8" w:space="0" w:color="4BACC6" w:themeColor="accent5"/>
-          <w:bottom w:val="single" w:sz="8" w:space="0" w:color="4BACC6" w:themeColor="accent5"/>
-          <w:right w:val="single" w:sz="8" w:space="0" w:color="4BACC6" w:themeColor="accent5"/>
-          <w:insideV w:val="single" w:sz="8" w:space="0" w:color="4BACC6" w:themeColor="accent5"/>
-        </w:tcBorders>
-        <w:shd w:val="clear" w:color="auto" w:fill="D2EAF1" w:themeFill="accent5" w:themeFillTint="3F"/>
-      </w:tcPr>
-    </w:tblStylePr>
-    <w:tblStylePr w:type="band2Horz">
-      <w:tblPr/>
-      <w:tcPr>
-        <w:tcBorders>
-          <w:top w:val="single" w:sz="8" w:space="0" w:color="4BACC6" w:themeColor="accent5"/>
-          <w:left w:val="single" w:sz="8" w:space="0" w:color="4BACC6" w:themeColor="accent5"/>
-          <w:bottom w:val="single" w:sz="8" w:space="0" w:color="4BACC6" w:themeColor="accent5"/>
-          <w:right w:val="single" w:sz="8" w:space="0" w:color="4BACC6" w:themeColor="accent5"/>
-          <w:insideV w:val="single" w:sz="8" w:space="0" w:color="4BACC6" w:themeColor="accent5"/>
-        </w:tcBorders>
-      </w:tcPr>
-    </w:tblStylePr>
-  </w:style>
-  <w:style w:type="character" w:styleId="ae">
-    <w:name w:val="annotation reference"/>
-    <w:basedOn w:val="a0"/>
-    <w:uiPriority w:val="99"/>
-    <w:semiHidden/>
-    <w:unhideWhenUsed/>
-    <w:rsid w:val="008E002B"/>
-    <w:rPr>
-      <w:sz w:val="18"/>
-      <w:szCs w:val="18"/>
-    </w:rPr>
-  </w:style>
-  <w:style w:type="paragraph" w:styleId="af">
-    <w:name w:val="annotation text"/>
-    <w:basedOn w:val="a"/>
-    <w:link w:val="af0"/>
-    <w:uiPriority w:val="99"/>
-    <w:semiHidden/>
-    <w:unhideWhenUsed/>
-    <w:rsid w:val="008E002B"/>
-  </w:style>
-  <w:style w:type="character" w:customStyle="1" w:styleId="af0">
-    <w:name w:val="註解文字 字元"/>
-    <w:basedOn w:val="a0"/>
-    <w:link w:val="af"/>
-    <w:uiPriority w:val="99"/>
-    <w:semiHidden/>
-    <w:rsid w:val="008E002B"/>
-  </w:style>
-  <w:style w:type="paragraph" w:styleId="af1">
-    <w:name w:val="annotation subject"/>
-    <w:basedOn w:val="af"/>
-    <w:next w:val="af"/>
-    <w:link w:val="af2"/>
-    <w:uiPriority w:val="99"/>
-    <w:semiHidden/>
-    <w:unhideWhenUsed/>
-    <w:rsid w:val="008E002B"/>
-    <w:rPr>
-      <w:b/>
-      <w:bCs/>
-    </w:rPr>
-  </w:style>
-  <w:style w:type="character" w:customStyle="1" w:styleId="af2">
-    <w:name w:val="註解主旨 字元"/>
-    <w:basedOn w:val="af0"/>
-    <w:link w:val="af1"/>
-    <w:uiPriority w:val="99"/>
-    <w:semiHidden/>
-    <w:rsid w:val="008E002B"/>
-    <w:rPr>
-      <w:b/>
-      <w:bCs/>
-    </w:rPr>
-  </w:style>
-  <w:style w:type="paragraph" w:styleId="af3">
-    <w:name w:val="No Spacing"/>
-    <w:uiPriority w:val="1"/>
-    <w:qFormat/>
-    <w:rsid w:val="00DE5E30"/>
-    <w:pPr>
-      <w:widowControl w:val="0"/>
-    </w:pPr>
-  </w:style>
-  <w:style w:type="paragraph" w:customStyle="1" w:styleId="Default">
-    <w:name w:val="Default"/>
-    <w:rsid w:val="008C7F6D"/>
-    <w:pPr>
-      <w:widowControl w:val="0"/>
-      <w:autoSpaceDE w:val="0"/>
-      <w:autoSpaceDN w:val="0"/>
-      <w:adjustRightInd w:val="0"/>
-    </w:pPr>
-    <w:rPr>
-      <w:rFonts w:ascii="Calibri" w:hAnsi="Calibri" w:cs="Calibri"/>
-      <w:color w:val="000000"/>
-      <w:kern w:val="0"/>
-      <w:szCs w:val="24"/>
-    </w:rPr>
-  </w:style>
-</w:styles>
-</file>
-
-<file path=word/stylesWithEffects.xml><?xml version="1.0" encoding="utf-8"?>
-<w:styles xmlns:wpc="http://schemas.microsoft.com/office/word/2010/wordprocessingCanvas" xmlns:mc="http://schemas.openxmlformats.org/markup-compatibility/2006" xmlns:o="urn:schemas-microsoft-com:office:office" xmlns:r="http://schemas.openxmlformats.org/officeDocument/2006/relationships" xmlns:m="http://schemas.openxmlformats.org/officeDocument/2006/math" xmlns:v="urn:schemas-microsoft-com:vml" xmlns:wp14="http://schemas.microsoft.com/office/word/2010/wordprocessingDrawing" xmlns:wp="http://schemas.openxmlformats.org/drawingml/2006/wordprocessingDrawing" xmlns:w10="urn:schemas-microsoft-com:office:word" xmlns:w="http://schemas.openxmlformats.org/wordprocessingml/2006/main" xmlns:w14="http://schemas.microsoft.com/office/word/2010/wordml" xmlns:wpg="http://schemas.microsoft.com/office/word/2010/wordprocessingGroup" xmlns:wpi="http://schemas.microsoft.com/office/word/2010/wordprocessingInk" xmlns:wne="http://schemas.microsoft.com/office/word/2006/wordml" xmlns:wps="http://schemas.microsoft.com/office/word/2010/wordprocessingShape" mc:Ignorable="w14 wp14">
-  <w:docDefaults>
-    <w:rPrDefault>
-      <w:rPr>
-        <w:rFonts w:asciiTheme="minorHAnsi" w:eastAsiaTheme="minorEastAsia" w:hAnsiTheme="minorHAnsi" w:cstheme="minorBidi"/>
-        <w:kern w:val="2"/>
-        <w:sz w:val="24"/>
-        <w:szCs w:val="22"/>
-        <w:lang w:val="en-US" w:eastAsia="zh-TW" w:bidi="ar-SA"/>
-      </w:rPr>
-    </w:rPrDefault>
-    <w:pPrDefault/>
-  </w:docDefaults>
-  <w:latentStyles w:defLockedState="0" w:defUIPriority="99" w:defSemiHidden="1" w:defUnhideWhenUsed="1" w:defQFormat="0" w:count="267">
-    <w:lsdException w:name="Normal" w:semiHidden="0" w:uiPriority="0" w:unhideWhenUsed="0" w:qFormat="1"/>
-    <w:lsdException w:name="heading 1" w:semiHidden="0" w:uiPriority="9" w:unhideWhenUsed="0" w:qFormat="1"/>
-    <w:lsdException w:name="heading 2" w:uiPriority="9" w:qFormat="1"/>
-    <w:lsdException w:name="heading 3" w:uiPriority="9" w:qFormat="1"/>
-    <w:lsdException w:name="heading 4" w:uiPriority="9" w:qFormat="1"/>
-    <w:lsdException w:name="heading 5" w:uiPriority="9" w:qFormat="1"/>
-    <w:lsdException w:name="heading 6" w:uiPriority="9" w:qFormat="1"/>
-    <w:lsdException w:name="heading 7" w:uiPriority="9" w:qFormat="1"/>
-    <w:lsdException w:name="heading 8" w:uiPriority="9" w:qFormat="1"/>
-    <w:lsdException w:name="heading 9" w:uiPriority="9" w:qFormat="1"/>
-    <w:lsdException w:name="toc 1" w:uiPriority="39"/>
-    <w:lsdException w:name="toc 2" w:uiPriority="39"/>
-    <w:lsdException w:name="toc 3" w:uiPriority="39"/>
-    <w:lsdException w:name="toc 4" w:uiPriority="39"/>
-    <w:lsdException w:name="toc 5" w:uiPriority="39"/>
-    <w:lsdException w:name="toc 6" w:uiPriority="39"/>
-    <w:lsdException w:name="toc 7" w:uiPriority="39"/>
-    <w:lsdException w:name="toc 8" w:uiPriority="39"/>
-    <w:lsdException w:name="toc 9" w:uiPriority="39"/>
-    <w:lsdException w:name="caption" w:uiPriority="35" w:qFormat="1"/>
-    <w:lsdException w:name="Title" w:semiHidden="0" w:uiPriority="10" w:unhideWhenUsed="0" w:qFormat="1"/>
-    <w:lsdException w:name="Default Paragraph Font" w:uiPriority="1"/>
-    <w:lsdException w:name="Subtitle" w:semiHidden="0" w:uiPriority="11" w:unhideWhenUsed="0" w:qFormat="1"/>
-    <w:lsdException w:name="Strong" w:semiHidden="0" w:uiPriority="22" w:unhideWhenUsed="0" w:qFormat="1"/>
-    <w:lsdException w:name="Emphasis" w:semiHidden="0" w:uiPriority="20" w:unhideWhenUsed="0" w:qFormat="1"/>
-    <w:lsdException w:name="Table Grid" w:semiHidden="0" w:uiPriority="59" w:unhideWhenUsed="0"/>
-    <w:lsdException w:name="Placeholder Text" w:unhideWhenUsed="0"/>
-    <w:lsdException w:name="No Spacing" w:semiHidden="0" w:uiPriority="1" w:unhideWhenUsed="0" w:qFormat="1"/>
-    <w:lsdException w:name="Light Shading" w:semiHidden="0" w:uiPriority="60" w:unhideWhenUsed="0"/>
-    <w:lsdException w:name="Light List" w:semiHidden="0" w:uiPriority="61" w:unhideWhenUsed="0"/>
-    <w:lsdException w:name="Light Grid" w:semiHidden="0" w:uiPriority="62" w:unhideWhenUsed="0"/>
-    <w:lsdException w:name="Medium Shading 1" w:semiHidden="0" w:uiPriority="63" w:unhideWhenUsed="0"/>
-    <w:lsdException w:name="Medium Shading 2" w:semiHidden="0" w:uiPriority="64" w:unhideWhenUsed="0"/>
-    <w:lsdException w:name="Medium List 1" w:semiHidden="0" w:uiPriority="65" w:unhideWhenUsed="0"/>
-    <w:lsdException w:name="Medium List 2" w:semiHidden="0" w:uiPriority="66" w:unhideWhenUsed="0"/>
-    <w:lsdException w:name="Medium Grid 1" w:semiHidden="0" w:uiPriority="67" w:unhideWhenUsed="0"/>
-    <w:lsdException w:name="Medium Grid 2" w:semiHidden="0" w:uiPriority="68" w:unhideWhenUsed="0"/>
-    <w:lsdException w:name="Medium Grid 3" w:semiHidden="0" w:uiPriority="69" w:unhideWhenUsed="0"/>
-    <w:lsdException w:name="Dark List" w:semiHidden="0" w:uiPriority="70" w:unhideWhenUsed="0"/>
-    <w:lsdException w:name="Colorful Shading" w:semiHidden="0" w:uiPriority="71" w:unhideWhenUsed="0"/>
-    <w:lsdException w:name="Colorful List" w:semiHidden="0" w:uiPriority="72" w:unhideWhenUsed="0"/>
-    <w:lsdException w:name="Colorful Grid" w:semiHidden="0" w:uiPriority="73" w:unhideWhenUsed="0"/>
-    <w:lsdException w:name="Light Shading Accent 1" w:semiHidden="0" w:uiPriority="60" w:unhideWhenUsed="0"/>
-    <w:lsdException w:name="Light List Accent 1" w:semiHidden="0" w:uiPriority="61" w:unhideWhenUsed="0"/>
-    <w:lsdException w:name="Light Grid Accent 1" w:semiHidden="0" w:uiPriority="62" w:unhideWhenUsed="0"/>
-    <w:lsdException w:name="Medium Shading 1 Accent 1" w:semiHidden="0" w:uiPriority="63" w:unhideWhenUsed="0"/>
-    <w:lsdException w:name="Medium Shading 2 Accent 1" w:semiHidden="0" w:uiPriority="64" w:unhideWhenUsed="0"/>
-    <w:lsdException w:name="Medium List 1 Accent 1" w:semiHidden="0" w:uiPriority="65" w:unhideWhenUsed="0"/>
-    <w:lsdException w:name="Revision" w:unhideWhenUsed="0"/>
-    <w:lsdException w:name="List Paragraph" w:semiHidden="0" w:uiPriority="34" w:unhideWhenUsed="0" w:qFormat="1"/>
-    <w:lsdException w:name="Quote" w:semiHidden="0" w:uiPriority="29" w:unhideWhenUsed="0" w:qFormat="1"/>
-    <w:lsdException w:name="Intense Quote" w:semiHidden="0" w:uiPriority="30" w:unhideWhenUsed="0" w:qFormat="1"/>
-    <w:lsdException w:name="Medium List 2 Accent 1" w:semiHidden="0" w:uiPriority="66" w:unhideWhenUsed="0"/>
-    <w:lsdException w:name="Medium Grid 1 Accent 1" w:semiHidden="0" w:uiPriority="67" w:unhideWhenUsed="0"/>
-    <w:lsdException w:name="Medium Grid 2 Accent 1" w:semiHidden="0" w:uiPriority="68" w:unhideWhenUsed="0"/>
-    <w:lsdException w:name="Medium Grid 3 Accent 1" w:semiHidden="0" w:uiPriority="69" w:unhideWhenUsed="0"/>
-    <w:lsdException w:name="Dark List Accent 1" w:semiHidden="0" w:uiPriority="70" w:unhideWhenUsed="0"/>
-    <w:lsdException w:name="Colorful Shading Accent 1" w:semiHidden="0" w:uiPriority="71" w:unhideWhenUsed="0"/>
-    <w:lsdException w:name="Colorful List Accent 1" w:semiHidden="0" w:uiPriority="72" w:unhideWhenUsed="0"/>
-    <w:lsdException w:name="Colorful Grid Accent 1" w:semiHidden="0" w:uiPriority="73" w:unhideWhenUsed="0"/>
-    <w:lsdException w:name="Light Shading Accent 2" w:semiHidden="0" w:uiPriority="60" w:unhideWhenUsed="0"/>
-    <w:lsdException w:name="Light List Accent 2" w:semiHidden="0" w:uiPriority="61" w:unhideWhenUsed="0"/>
-    <w:lsdException w:name="Light Grid Accent 2" w:semiHidden="0" w:uiPriority="62" w:unhideWhenUsed="0"/>
-    <w:lsdException w:name="Medium Shading 1 Accent 2" w:semiHidden="0" w:uiPriority="63" w:unhideWhenUsed="0"/>
-    <w:lsdException w:name="Medium Shading 2 Accent 2" w:semiHidden="0" w:uiPriority="64" w:unhideWhenUsed="0"/>
-    <w:lsdException w:name="Medium List 1 Accent 2" w:semiHidden="0" w:uiPriority="65" w:unhideWhenUsed="0"/>
-    <w:lsdException w:name="Medium List 2 Accent 2" w:semiHidden="0" w:uiPriority="66" w:unhideWhenUsed="0"/>
-    <w:lsdException w:name="Medium Grid 1 Accent 2" w:semiHidden="0" w:uiPriority="67" w:unhideWhenUsed="0"/>
-    <w:lsdException w:name="Medium Grid 2 Accent 2" w:semiHidden="0" w:uiPriority="68" w:unhideWhenUsed="0"/>
-    <w:lsdException w:name="Medium Grid 3 Accent 2" w:semiHidden="0" w:uiPriority="69" w:unhideWhenUsed="0"/>
-    <w:lsdException w:name="Dark List Accent 2" w:semiHidden="0" w:uiPriority="70" w:unhideWhenUsed="0"/>
-    <w:lsdException w:name="Colorful Shading Accent 2" w:semiHidden="0" w:uiPriority="71" w:unhideWhenUsed="0"/>
-    <w:lsdException w:name="Colorful List Accent 2" w:semiHidden="0" w:uiPriority="72" w:unhideWhenUsed="0"/>
-    <w:lsdException w:name="Colorful Grid Accent 2" w:semiHidden="0" w:uiPriority="73" w:unhideWhenUsed="0"/>
-    <w:lsdException w:name="Light Shading Accent 3" w:semiHidden="0" w:uiPriority="60" w:unhideWhenUsed="0"/>
-    <w:lsdException w:name="Light List Accent 3" w:semiHidden="0" w:uiPriority="61" w:unhideWhenUsed="0"/>
-    <w:lsdException w:name="Light Grid Accent 3" w:semiHidden="0" w:uiPriority="62" w:unhideWhenUsed="0"/>
-    <w:lsdException w:name="Medium Shading 1 Accent 3" w:semiHidden="0" w:uiPriority="63" w:unhideWhenUsed="0"/>
-    <w:lsdException w:name="Medium Shading 2 Accent 3" w:semiHidden="0" w:uiPriority="64" w:unhideWhenUsed="0"/>
-    <w:lsdException w:name="Medium List 1 Accent 3" w:semiHidden="0" w:uiPriority="65" w:unhideWhenUsed="0"/>
-    <w:lsdException w:name="Medium List 2 Accent 3" w:semiHidden="0" w:uiPriority="66" w:unhideWhenUsed="0"/>
-    <w:lsdException w:name="Medium Grid 1 Accent 3" w:semiHidden="0" w:uiPriority="67" w:unhideWhenUsed="0"/>
-    <w:lsdException w:name="Medium Grid 2 Accent 3" w:semiHidden="0" w:uiPriority="68" w:unhideWhenUsed="0"/>
-    <w:lsdException w:name="Medium Grid 3 Accent 3" w:semiHidden="0" w:uiPriority="69" w:unhideWhenUsed="0"/>
-    <w:lsdException w:name="Dark List Accent 3" w:semiHidden="0" w:uiPriority="70" w:unhideWhenUsed="0"/>
-    <w:lsdException w:name="Colorful Shading Accent 3" w:semiHidden="0" w:uiPriority="71" w:unhideWhenUsed="0"/>
-    <w:lsdException w:name="Colorful List Accent 3" w:semiHidden="0" w:uiPriority="72" w:unhideWhenUsed="0"/>
-    <w:lsdException w:name="Colorful Grid Accent 3" w:semiHidden="0" w:uiPriority="73" w:unhideWhenUsed="0"/>
-    <w:lsdException w:name="Light Shading Accent 4" w:semiHidden="0" w:uiPriority="60" w:unhideWhenUsed="0"/>
-    <w:lsdException w:name="Light List Accent 4" w:semiHidden="0" w:uiPriority="61" w:unhideWhenUsed="0"/>
-    <w:lsdException w:name="Light Grid Accent 4" w:semiHidden="0" w:uiPriority="62" w:unhideWhenUsed="0"/>
-    <w:lsdException w:name="Medium Shading 1 Accent 4" w:semiHidden="0" w:uiPriority="63" w:unhideWhenUsed="0"/>
-    <w:lsdException w:name="Medium Shading 2 Accent 4" w:semiHidden="0" w:uiPriority="64" w:unhideWhenUsed="0"/>
-    <w:lsdException w:name="Medium List 1 Accent 4" w:semiHidden="0" w:uiPriority="65" w:unhideWhenUsed="0"/>
-    <w:lsdException w:name="Medium List 2 Accent 4" w:semiHidden="0" w:uiPriority="66" w:unhideWhenUsed="0"/>
-    <w:lsdException w:name="Medium Grid 1 Accent 4" w:semiHidden="0" w:uiPriority="67" w:unhideWhenUsed="0"/>
-    <w:lsdException w:name="Medium Grid 2 Accent 4" w:semiHidden="0" w:uiPriority="68" w:unhideWhenUsed="0"/>
-    <w:lsdException w:name="Medium Grid 3 Accent 4" w:semiHidden="0" w:uiPriority="69" w:unhideWhenUsed="0"/>
-    <w:lsdException w:name="Dark List Accent 4" w:semiHidden="0" w:uiPriority="70" w:unhideWhenUsed="0"/>
-    <w:lsdException w:name="Colorful Shading Accent 4" w:semiHidden="0" w:uiPriority="71" w:unhideWhenUsed="0"/>
-    <w:lsdException w:name="Colorful List Accent 4" w:semiHidden="0" w:uiPriority="72" w:unhideWhenUsed="0"/>
-    <w:lsdException w:name="Colorful Grid Accent 4" w:semiHidden="0" w:uiPriority="73" w:unhideWhenUsed="0"/>
-    <w:lsdException w:name="Light Shading Accent 5" w:semiHidden="0" w:uiPriority="60" w:unhideWhenUsed="0"/>
-    <w:lsdException w:name="Light List Accent 5" w:semiHidden="0" w:uiPriority="61" w:unhideWhenUsed="0"/>
-    <w:lsdException w:name="Light Grid Accent 5" w:semiHidden="0" w:uiPriority="62" w:unhideWhenUsed="0"/>
-    <w:lsdException w:name="Medium Shading 1 Accent 5" w:semiHidden="0" w:uiPriority="63" w:unhideWhenUsed="0"/>
-    <w:lsdException w:name="Medium Shading 2 Accent 5" w:semiHidden="0" w:uiPriority="64" w:unhideWhenUsed="0"/>
-    <w:lsdException w:name="Medium List 1 Accent 5" w:semiHidden="0" w:uiPriority="65" w:unhideWhenUsed="0"/>
-    <w:lsdException w:name="Medium List 2 Accent 5" w:semiHidden="0" w:uiPriority="66" w:unhideWhenUsed="0"/>
-    <w:lsdException w:name="Medium Grid 1 Accent 5" w:semiHidden="0" w:uiPriority="67" w:unhideWhenUsed="0"/>
-    <w:lsdException w:name="Medium Grid 2 Accent 5" w:semiHidden="0" w:uiPriority="68" w:unhideWhenUsed="0"/>
-    <w:lsdException w:name="Medium Grid 3 Accent 5" w:semiHidden="0" w:uiPriority="69" w:unhideWhenUsed="0"/>
-    <w:lsdException w:name="Dark List Accent 5" w:semiHidden="0" w:uiPriority="70" w:unhideWhenUsed="0"/>
-    <w:lsdException w:name="Colorful Shading Accent 5" w:semiHidden="0" w:uiPriority="71" w:unhideWhenUsed="0"/>
-    <w:lsdException w:name="Colorful List Accent 5" w:semiHidden="0" w:uiPriority="72" w:unhideWhenUsed="0"/>
-    <w:lsdException w:name="Colorful Grid Accent 5" w:semiHidden="0" w:uiPriority="73" w:unhideWhenUsed="0"/>
-    <w:lsdException w:name="Light Shading Accent 6" w:semiHidden="0" w:uiPriority="60" w:unhideWhenUsed="0"/>
-    <w:lsdException w:name="Light List Accent 6" w:semiHidden="0" w:uiPriority="61" w:unhideWhenUsed="0"/>
-    <w:lsdException w:name="Light Grid Accent 6" w:semiHidden="0" w:uiPriority="62" w:unhideWhenUsed="0"/>
-    <w:lsdException w:name="Medium Shading 1 Accent 6" w:semiHidden="0" w:uiPriority="63" w:unhideWhenUsed="0"/>
-    <w:lsdException w:name="Medium Shading 2 Accent 6" w:semiHidden="0" w:uiPriority="64" w:unhideWhenUsed="0"/>
-    <w:lsdException w:name="Medium List 1 Accent 6" w:semiHidden="0" w:uiPriority="65" w:unhideWhenUsed="0"/>
-    <w:lsdException w:name="Medium List 2 Accent 6" w:semiHidden="0" w:uiPriority="66" w:unhideWhenUsed="0"/>
-    <w:lsdException w:name="Medium Grid 1 Accent 6" w:semiHidden="0" w:uiPriority="67" w:unhideWhenUsed="0"/>
-    <w:lsdException w:name="Medium Grid 2 Accent 6" w:semiHidden="0" w:uiPriority="68" w:unhideWhenUsed="0"/>
-    <w:lsdException w:name="Medium Grid 3 Accent 6" w:semiHidden="0" w:uiPriority="69" w:unhideWhenUsed="0"/>
-    <w:lsdException w:name="Dark List Accent 6" w:semiHidden="0" w:uiPriority="70" w:unhideWhenUsed="0"/>
-    <w:lsdException w:name="Colorful Shading Accent 6" w:semiHidden="0" w:uiPriority="71" w:unhideWhenUsed="0"/>
-    <w:lsdException w:name="Colorful List Accent 6" w:semiHidden="0" w:uiPriority="72" w:unhideWhenUsed="0"/>
-    <w:lsdException w:name="Colorful Grid Accent 6" w:semiHidden="0" w:uiPriority="73" w:unhideWhenUsed="0"/>
-    <w:lsdException w:name="Subtle Emphasis" w:semiHidden="0" w:uiPriority="19" w:unhideWhenUsed="0" w:qFormat="1"/>
-    <w:lsdException w:name="Intense Emphasis" w:semiHidden="0" w:uiPriority="21" w:unhideWhenUsed="0" w:qFormat="1"/>
-    <w:lsdException w:name="Subtle Reference" w:semiHidden="0" w:uiPriority="31" w:unhideWhenUsed="0" w:qFormat="1"/>
-    <w:lsdException w:name="Intense Reference" w:semiHidden="0" w:uiPriority="32" w:unhideWhenUsed="0" w:qFormat="1"/>
-    <w:lsdException w:name="Book Title" w:semiHidden="0" w:uiPriority="33" w:unhideWhenUsed="0" w:qFormat="1"/>
-    <w:lsdException w:name="Bibliography" w:uiPriority="37"/>
-    <w:lsdException w:name="TOC Heading" w:uiPriority="39" w:qFormat="1"/>
+  <w:latentStyles w:defLockedState="0" w:defUIPriority="99" w:defSemiHidden="0" w:defUnhideWhenUsed="0" w:defQFormat="0" w:count="371">
+    <w:lsdException w:name="Normal" w:uiPriority="0" w:qFormat="1"/>
+    <w:lsdException w:name="heading 1" w:uiPriority="9" w:qFormat="1"/>
+    <w:lsdException w:name="heading 2" w:semiHidden="1" w:uiPriority="9" w:unhideWhenUsed="1" w:qFormat="1"/>
+    <w:lsdException w:name="heading 3" w:semiHidden="1" w:uiPriority="9" w:unhideWhenUsed="1" w:qFormat="1"/>
+    <w:lsdException w:name="heading 4" w:semiHidden="1" w:uiPriority="9" w:unhideWhenUsed="1" w:qFormat="1"/>
+    <w:lsdException w:name="heading 5" w:semiHidden="1" w:uiPriority="9" w:unhideWhenUsed="1" w:qFormat="1"/>
+    <w:lsdException w:name="heading 6" w:semiHidden="1" w:uiPriority="9" w:unhideWhenUsed="1" w:qFormat="1"/>
+    <w:lsdException w:name="heading 7" w:semiHidden="1" w:uiPriority="9" w:unhideWhenUsed="1" w:qFormat="1"/>
+    <w:lsdException w:name="heading 8" w:semiHidden="1" w:uiPriority="9" w:unhideWhenUsed="1" w:qFormat="1"/>
+    <w:lsdException w:name="heading 9" w:semiHidden="1" w:uiPriority="9" w:unhideWhenUsed="1" w:qFormat="1"/>
+    <w:lsdException w:name="index 1" w:semiHidden="1" w:unhideWhenUsed="1"/>
+    <w:lsdException w:name="index 2" w:semiHidden="1" w:unhideWhenUsed="1"/>
+    <w:lsdException w:name="index 3" w:semiHidden="1" w:unhideWhenUsed="1"/>
+    <w:lsdException w:name="index 4" w:semiHidden="1" w:unhideWhenUsed="1"/>
+    <w:lsdException w:name="index 5" w:semiHidden="1" w:unhideWhenUsed="1"/>
+    <w:lsdException w:name="index 6" w:semiHidden="1" w:unhideWhenUsed="1"/>
+    <w:lsdException w:name="index 7" w:semiHidden="1" w:unhideWhenUsed="1"/>
+    <w:lsdException w:name="index 8" w:semiHidden="1" w:unhideWhenUsed="1"/>
+    <w:lsdException w:name="index 9" w:semiHidden="1" w:unhideWhenUsed="1"/>
+    <w:lsdException w:name="toc 1" w:semiHidden="1" w:uiPriority="39" w:unhideWhenUsed="1"/>
+    <w:lsdException w:name="toc 2" w:semiHidden="1" w:uiPriority="39" w:unhideWhenUsed="1"/>
+    <w:lsdException w:name="toc 3" w:semiHidden="1" w:uiPriority="39" w:unhideWhenUsed="1"/>
+    <w:lsdException w:name="toc 4" w:semiHidden="1" w:uiPriority="39" w:unhideWhenUsed="1"/>
+    <w:lsdException w:name="toc 5" w:semiHidden="1" w:uiPriority="39" w:unhideWhenUsed="1"/>
+    <w:lsdException w:name="toc 6" w:semiHidden="1" w:uiPriority="39" w:unhideWhenUsed="1"/>
+    <w:lsdException w:name="toc 7" w:semiHidden="1" w:uiPriority="39" w:unhideWhenUsed="1"/>
+    <w:lsdException w:name="toc 8" w:semiHidden="1" w:uiPriority="39" w:unhideWhenUsed="1"/>
+    <w:lsdException w:name="toc 9" w:semiHidden="1" w:uiPriority="39" w:unhideWhenUsed="1"/>
+    <w:lsdException w:name="Normal Indent" w:semiHidden="1" w:unhideWhenUsed="1"/>
+    <w:lsdException w:name="footnote text" w:semiHidden="1" w:unhideWhenUsed="1"/>
+    <w:lsdException w:name="annotation text" w:semiHidden="1" w:unhideWhenUsed="1"/>
+    <w:lsdException w:name="header" w:semiHidden="1" w:unhideWhenUsed="1"/>
+    <w:lsdException w:name="footer" w:semiHidden="1" w:unhideWhenUsed="1"/>
+    <w:lsdException w:name="index heading" w:semiHidden="1" w:unhideWhenUsed="1"/>
+    <w:lsdException w:name="caption" w:semiHidden="1" w:uiPriority="35" w:unhideWhenUsed="1" w:qFormat="1"/>
+    <w:lsdException w:name="table of figures" w:semiHidden="1" w:unhideWhenUsed="1"/>
+    <w:lsdException w:name="envelope address" w:semiHidden="1" w:unhideWhenUsed="1"/>
+    <w:lsdException w:name="envelope return" w:semiHidden="1" w:unhideWhenUsed="1"/>
+    <w:lsdException w:name="footnote reference" w:semiHidden="1" w:unhideWhenUsed="1"/>
+    <w:lsdException w:name="annotation reference" w:semiHidden="1" w:unhideWhenUsed="1"/>
+    <w:lsdException w:name="line number" w:semiHidden="1" w:unhideWhenUsed="1"/>
+    <w:lsdException w:name="page number" w:semiHidden="1" w:unhideWhenUsed="1"/>
+    <w:lsdException w:name="endnote reference" w:semiHidden="1" w:unhideWhenUsed="1"/>
+    <w:lsdException w:name="endnote text" w:semiHidden="1" w:unhideWhenUsed="1"/>
+    <w:lsdException w:name="table of authorities" w:semiHidden="1" w:unhideWhenUsed="1"/>
+    <w:lsdException w:name="macro" w:semiHidden="1" w:unhideWhenUsed="1"/>
+    <w:lsdException w:name="toa heading" w:semiHidden="1" w:unhideWhenUsed="1"/>
+    <w:lsdException w:name="List" w:semiHidden="1" w:unhideWhenUsed="1"/>
+    <w:lsdException w:name="List Bullet" w:semiHidden="1" w:unhideWhenUsed="1"/>
+    <w:lsdException w:name="List Number" w:semiHidden="1" w:unhideWhenUsed="1"/>
+    <w:lsdException w:name="List 2" w:semiHidden="1" w:unhideWhenUsed="1"/>
+    <w:lsdException w:name="List 3" w:semiHidden="1" w:unhideWhenUsed="1"/>
+    <w:lsdException w:name="List 4" w:semiHidden="1" w:unhideWhenUsed="1"/>
+    <w:lsdException w:name="List 5" w:semiHidden="1" w:unhideWhenUsed="1"/>
+    <w:lsdException w:name="List Bullet 2" w:semiHidden="1" w:unhideWhenUsed="1"/>
+    <w:lsdException w:name="List Bullet 3" w:semiHidden="1" w:unhideWhenUsed="1"/>
+    <w:lsdException w:name="List Bullet 4" w:semiHidden="1" w:unhideWhenUsed="1"/>
+    <w:lsdException w:name="List Bullet 5" w:semiHidden="1" w:unhideWhenUsed="1"/>
+    <w:lsdException w:name="List Number 2" w:semiHidden="1" w:unhideWhenUsed="1"/>
+    <w:lsdException w:name="List Number 3" w:semiHidden="1" w:unhideWhenUsed="1"/>
+    <w:lsdException w:name="List Number 4" w:semiHidden="1" w:unhideWhenUsed="1"/>
+    <w:lsdException w:name="List Number 5" w:semiHidden="1" w:unhideWhenUsed="1"/>
+    <w:lsdException w:name="Title" w:uiPriority="10" w:qFormat="1"/>
+    <w:lsdException w:name="Closing" w:semiHidden="1" w:unhideWhenUsed="1"/>
+    <w:lsdException w:name="Signature" w:semiHidden="1" w:unhideWhenUsed="1"/>
+    <w:lsdException w:name="Default Paragraph Font" w:semiHidden="1" w:uiPriority="1" w:unhideWhenUsed="1"/>
+    <w:lsdException w:name="Body Text" w:semiHidden="1" w:unhideWhenUsed="1"/>
+    <w:lsdException w:name="Body Text Indent" w:semiHidden="1" w:unhideWhenUsed="1"/>
+    <w:lsdException w:name="List Continue" w:semiHidden="1" w:unhideWhenUsed="1"/>
+    <w:lsdException w:name="List Continue 2" w:semiHidden="1" w:unhideWhenUsed="1"/>
+    <w:lsdException w:name="List Continue 3" w:semiHidden="1" w:unhideWhenUsed="1"/>
+    <w:lsdException w:name="List Continue 4" w:semiHidden="1" w:unhideWhenUsed="1"/>
+    <w:lsdException w:name="List Continue 5" w:semiHidden="1" w:unhideWhenUsed="1"/>
+    <w:lsdException w:name="Message Header" w:semiHidden="1" w:unhideWhenUsed="1"/>
+    <w:lsdException w:name="Subtitle" w:uiPriority="11" w:qFormat="1"/>
+    <w:lsdException w:name="Salutation" w:semiHidden="1" w:unhideWhenUsed="1"/>
+    <w:lsdException w:name="Date" w:semiHidden="1" w:unhideWhenUsed="1"/>
+    <w:lsdException w:name="Body Text First Indent" w:semiHidden="1" w:unhideWhenUsed="1"/>
+    <w:lsdException w:name="Body Text First Indent 2" w:semiHidden="1" w:unhideWhenUsed="1"/>
+    <w:lsdException w:name="Note Heading" w:semiHidden="1" w:unhideWhenUsed="1"/>
+    <w:lsdException w:name="Body Text 2" w:semiHidden="1" w:unhideWhenUsed="1"/>
+    <w:lsdException w:name="Body Text 3" w:semiHidden="1" w:unhideWhenUsed="1"/>
+    <w:lsdException w:name="Body Text Indent 2" w:semiHidden="1" w:unhideWhenUsed="1"/>
+    <w:lsdException w:name="Body Text Indent 3" w:semiHidden="1" w:unhideWhenUsed="1"/>
+    <w:lsdException w:name="Block Text" w:semiHidden="1" w:unhideWhenUsed="1"/>
+    <w:lsdException w:name="Hyperlink" w:semiHidden="1" w:unhideWhenUsed="1"/>
+    <w:lsdException w:name="FollowedHyperlink" w:semiHidden="1" w:unhideWhenUsed="1"/>
+    <w:lsdException w:name="Strong" w:uiPriority="22" w:qFormat="1"/>
+    <w:lsdException w:name="Emphasis" w:uiPriority="20" w:qFormat="1"/>
+    <w:lsdException w:name="Document Map" w:semiHidden="1" w:unhideWhenUsed="1"/>
+    <w:lsdException w:name="Plain Text" w:semiHidden="1" w:unhideWhenUsed="1"/>
+    <w:lsdException w:name="E-mail Signature" w:semiHidden="1" w:unhideWhenUsed="1"/>
+    <w:lsdException w:name="HTML Top of Form" w:semiHidden="1" w:unhideWhenUsed="1"/>
+    <w:lsdException w:name="HTML Bottom of Form" w:semiHidden="1" w:unhideWhenUsed="1"/>
+    <w:lsdException w:name="Normal (Web)" w:semiHidden="1" w:unhideWhenUsed="1"/>
+    <w:lsdException w:name="HTML Acronym" w:semiHidden="1" w:unhideWhenUsed="1"/>
+    <w:lsdException w:name="HTML Address" w:semiHidden="1" w:unhideWhenUsed="1"/>
+    <w:lsdException w:name="HTML Cite" w:semiHidden="1" w:unhideWhenUsed="1"/>
+    <w:lsdException w:name="HTML Code" w:semiHidden="1" w:unhideWhenUsed="1"/>
+    <w:lsdException w:name="HTML Definition" w:semiHidden="1" w:unhideWhenUsed="1"/>
+    <w:lsdException w:name="HTML Keyboard" w:semiHidden="1" w:unhideWhenUsed="1"/>
+    <w:lsdException w:name="HTML Preformatted" w:semiHidden="1" w:unhideWhenUsed="1"/>
+    <w:lsdException w:name="HTML Sample" w:semiHidden="1" w:unhideWhenUsed="1"/>
+    <w:lsdException w:name="HTML Typewriter" w:semiHidden="1" w:unhideWhenUsed="1"/>
+    <w:lsdException w:name="HTML Variable" w:semiHidden="1" w:unhideWhenUsed="1"/>
+    <w:lsdException w:name="Normal Table" w:semiHidden="1" w:unhideWhenUsed="1"/>
+    <w:lsdException w:name="annotation subject" w:semiHidden="1" w:unhideWhenUsed="1"/>
+    <w:lsdException w:name="No List" w:semiHidden="1" w:unhideWhenUsed="1"/>
+    <w:lsdException w:name="Outline List 1" w:semiHidden="1" w:unhideWhenUsed="1"/>
+    <w:lsdException w:name="Outline List 2" w:semiHidden="1" w:unhideWhenUsed="1"/>
+    <w:lsdException w:name="Outline List 3" w:semiHidden="1" w:unhideWhenUsed="1"/>
+    <w:lsdException w:name="Table Simple 1" w:semiHidden="1" w:unhideWhenUsed="1"/>
+    <w:lsdException w:name="Table Simple 2" w:semiHidden="1" w:unhideWhenUsed="1"/>
+    <w:lsdException w:name="Table Simple 3" w:semiHidden="1" w:unhideWhenUsed="1"/>
+    <w:lsdException w:name="Table Classic 1" w:semiHidden="1" w:unhideWhenUsed="1"/>
+    <w:lsdException w:name="Table Classic 2" w:semiHidden="1" w:unhideWhenUsed="1"/>
+    <w:lsdException w:name="Table Classic 3" w:semiHidden="1" w:unhideWhenUsed="1"/>
+    <w:lsdException w:name="Table Classic 4" w:semiHidden="1" w:unhideWhenUsed="1"/>
+    <w:lsdException w:name="Table Colorful 1" w:semiHidden="1" w:unhideWhenUsed="1"/>
+    <w:lsdException w:name="Table Colorful 2" w:semiHidden="1" w:unhideWhenUsed="1"/>
+    <w:lsdException w:name="Table Colorful 3" w:semiHidden="1" w:unhideWhenUsed="1"/>
+    <w:lsdException w:name="Table Columns 1" w:semiHidden="1" w:unhideWhenUsed="1"/>
+    <w:lsdException w:name="Table Columns 2" w:semiHidden="1" w:unhideWhenUsed="1"/>
+    <w:lsdException w:name="Table Columns 3" w:semiHidden="1" w:unhideWhenUsed="1"/>
+    <w:lsdException w:name="Table Columns 4" w:semiHidden="1" w:unhideWhenUsed="1"/>
+    <w:lsdException w:name="Table Columns 5" w:semiHidden="1" w:unhideWhenUsed="1"/>
+    <w:lsdException w:name="Table Grid 1" w:semiHidden="1" w:unhideWhenUsed="1"/>
+    <w:lsdException w:name="Table Grid 2" w:semiHidden="1" w:unhideWhenUsed="1"/>
+    <w:lsdException w:name="Table Grid 3" w:semiHidden="1" w:unhideWhenUsed="1"/>
+    <w:lsdException w:name="Table Grid 4" w:semiHidden="1" w:unhideWhenUsed="1"/>
+    <w:lsdException w:name="Table Grid 5" w:semiHidden="1" w:unhideWhenUsed="1"/>
+    <w:lsdException w:name="Table Grid 6" w:semiHidden="1" w:unhideWhenUsed="1"/>
+    <w:lsdException w:name="Table Grid 7" w:semiHidden="1" w:unhideWhenUsed="1"/>
+    <w:lsdException w:name="Table Grid 8" w:semiHidden="1" w:unhideWhenUsed="1"/>
+    <w:lsdException w:name="Table List 1" w:semiHidden="1" w:unhideWhenUsed="1"/>
+    <w:lsdException w:name="Table List 2" w:semiHidden="1" w:unhideWhenUsed="1"/>
+    <w:lsdException w:name="Table List 3" w:semiHidden="1" w:unhideWhenUsed="1"/>
+    <w:lsdException w:name="Table List 4" w:semiHidden="1" w:unhideWhenUsed="1"/>
+    <w:lsdException w:name="Table List 5" w:semiHidden="1" w:unhideWhenUsed="1"/>
+    <w:lsdException w:name="Table List 6" w:semiHidden="1" w:unhideWhenUsed="1"/>
+    <w:lsdException w:name="Table List 7" w:semiHidden="1" w:unhideWhenUsed="1"/>
+    <w:lsdException w:name="Table List 8" w:semiHidden="1" w:unhideWhenUsed="1"/>
+    <w:lsdException w:name="Table 3D effects 1" w:semiHidden="1" w:unhideWhenUsed="1"/>
+    <w:lsdException w:name="Table 3D effects 2" w:semiHidden="1" w:unhideWhenUsed="1"/>
+    <w:lsdException w:name="Table 3D effects 3" w:semiHidden="1" w:unhideWhenUsed="1"/>
+    <w:lsdException w:name="Table Contemporary" w:semiHidden="1" w:unhideWhenUsed="1"/>
+    <w:lsdException w:name="Table Elegant" w:semiHidden="1" w:unhideWhenUsed="1"/>
+    <w:lsdException w:name="Table Professional" w:semiHidden="1" w:unhideWhenUsed="1"/>
+    <w:lsdException w:name="Table Subtle 1" w:semiHidden="1" w:unhideWhenUsed="1"/>
+    <w:lsdException w:name="Table Subtle 2" w:semiHidden="1" w:unhideWhenUsed="1"/>
+    <w:lsdException w:name="Table Web 1" w:semiHidden="1" w:unhideWhenUsed="1"/>
+    <w:lsdException w:name="Table Web 2" w:semiHidden="1" w:unhideWhenUsed="1"/>
+    <w:lsdException w:name="Table Web 3" w:semiHidden="1" w:unhideWhenUsed="1"/>
+    <w:lsdException w:name="Balloon Text" w:semiHidden="1" w:unhideWhenUsed="1"/>
+    <w:lsdException w:name="Table Grid" w:uiPriority="59"/>
+    <w:lsdException w:name="Table Theme" w:semiHidden="1" w:unhideWhenUsed="1"/>
+    <w:lsdException w:name="Placeholder Text" w:semiHidden="1"/>
+    <w:lsdException w:name="No Spacing" w:uiPriority="1" w:qFormat="1"/>
+    <w:lsdException w:name="Light Shading" w:uiPriority="60"/>
+    <w:lsdException w:name="Light List" w:uiPriority="61"/>
+    <w:lsdException w:name="Light Grid" w:uiPriority="62"/>
+    <w:lsdException w:name="Medium Shading 1" w:uiPriority="63"/>
+    <w:lsdException w:name="Medium Shading 2" w:uiPriority="64"/>
+    <w:lsdException w:name="Medium List 1" w:uiPriority="65"/>
+    <w:lsdException w:name="Medium List 2" w:uiPriority="66"/>
+    <w:lsdException w:name="Medium Grid 1" w:uiPriority="67"/>
+    <w:lsdException w:name="Medium Grid 2" w:uiPriority="68"/>
+    <w:lsdException w:name="Medium Grid 3" w:uiPriority="69"/>
+    <w:lsdException w:name="Dark List" w:uiPriority="70"/>
+    <w:lsdException w:name="Colorful Shading" w:uiPriority="71"/>
+    <w:lsdException w:name="Colorful List" w:uiPriority="72"/>
+    <w:lsdException w:name="Colorful Grid" w:uiPriority="73"/>
+    <w:lsdException w:name="Light Shading Accent 1" w:uiPriority="60"/>
+    <w:lsdException w:name="Light List Accent 1" w:uiPriority="61"/>
+    <w:lsdException w:name="Light Grid Accent 1" w:uiPriority="62"/>
+    <w:lsdException w:name="Medium Shading 1 Accent 1" w:uiPriority="63"/>
+    <w:lsdException w:name="Medium Shading 2 Accent 1" w:uiPriority="64"/>
+    <w:lsdException w:name="Medium List 1 Accent 1" w:uiPriority="65"/>
+    <w:lsdException w:name="Revision" w:semiHidden="1"/>
+    <w:lsdException w:name="List Paragraph" w:uiPriority="34" w:qFormat="1"/>
+    <w:lsdException w:name="Quote" w:uiPriority="29" w:qFormat="1"/>
+    <w:lsdException w:name="Intense Quote" w:uiPriority="30" w:qFormat="1"/>
+    <w:lsdException w:name="Medium List 2 Accent 1" w:uiPriority="66"/>
+    <w:lsdException w:name="Medium Grid 1 Accent 1" w:uiPriority="67"/>
+    <w:lsdException w:name="Medium Grid 2 Accent 1" w:uiPriority="68"/>
+    <w:lsdException w:name="Medium Grid 3 Accent 1" w:uiPriority="69"/>
+    <w:lsdException w:name="Dark List Accent 1" w:uiPriority="70"/>
+    <w:lsdException w:name="Colorful Shading Accent 1" w:uiPriority="71"/>
+    <w:lsdException w:name="Colorful List Accent 1" w:uiPriority="72"/>
+    <w:lsdException w:name="Colorful Grid Accent 1" w:uiPriority="73"/>
+    <w:lsdException w:name="Light Shading Accent 2" w:uiPriority="60"/>
+    <w:lsdException w:name="Light List Accent 2" w:uiPriority="61"/>
+    <w:lsdException w:name="Light Grid Accent 2" w:uiPriority="62"/>
+    <w:lsdException w:name="Medium Shading 1 Accent 2" w:uiPriority="63"/>
+    <w:lsdException w:name="Medium Shading 2 Accent 2" w:uiPriority="64"/>
+    <w:lsdException w:name="Medium List 1 Accent 2" w:uiPriority="65"/>
+    <w:lsdException w:name="Medium List 2 Accent 2" w:uiPriority="66"/>
+    <w:lsdException w:name="Medium Grid 1 Accent 2" w:uiPriority="67"/>
+    <w:lsdException w:name="Medium Grid 2 Accent 2" w:uiPriority="68"/>
+    <w:lsdException w:name="Medium Grid 3 Accent 2" w:uiPriority="69"/>
+    <w:lsdException w:name="Dark List Accent 2" w:uiPriority="70"/>
+    <w:lsdException w:name="Colorful Shading Accent 2" w:uiPriority="71"/>
+    <w:lsdException w:name="Colorful List Accent 2" w:uiPriority="72"/>
+    <w:lsdException w:name="Colorful Grid Accent 2" w:uiPriority="73"/>
+    <w:lsdException w:name="Light Shading Accent 3" w:uiPriority="60"/>
+    <w:lsdException w:name="Light List Accent 3" w:uiPriority="61"/>
+    <w:lsdException w:name="Light Grid Accent 3" w:uiPriority="62"/>
+    <w:lsdException w:name="Medium Shading 1 Accent 3" w:uiPriority="63"/>
+    <w:lsdException w:name="Medium Shading 2 Accent 3" w:uiPriority="64"/>
+    <w:lsdException w:name="Medium List 1 Accent 3" w:uiPriority="65"/>
+    <w:lsdException w:name="Medium List 2 Accent 3" w:uiPriority="66"/>
+    <w:lsdException w:name="Medium Grid 1 Accent 3" w:uiPriority="67"/>
+    <w:lsdException w:name="Medium Grid 2 Accent 3" w:uiPriority="68"/>
+    <w:lsdException w:name="Medium Grid 3 Accent 3" w:uiPriority="69"/>
+    <w:lsdException w:name="Dark List Accent 3" w:uiPriority="70"/>
+    <w:lsdException w:name="Colorful Shading Accent 3" w:uiPriority="71"/>
+    <w:lsdException w:name="Colorful List Accent 3" w:uiPriority="72"/>
+    <w:lsdException w:name="Colorful Grid Accent 3" w:uiPriority="73"/>
+    <w:lsdException w:name="Light Shading Accent 4" w:uiPriority="60"/>
+    <w:lsdException w:name="Light List Accent 4" w:uiPriority="61"/>
+    <w:lsdException w:name="Light Grid Accent 4" w:uiPriority="62"/>
+    <w:lsdException w:name="Medium Shading 1 Accent 4" w:uiPriority="63"/>
+    <w:lsdException w:name="Medium Shading 2 Accent 4" w:uiPriority="64"/>
+    <w:lsdException w:name="Medium List 1 Accent 4" w:uiPriority="65"/>
+    <w:lsdException w:name="Medium List 2 Accent 4" w:uiPriority="66"/>
+    <w:lsdException w:name="Medium Grid 1 Accent 4" w:uiPriority="67"/>
+    <w:lsdException w:name="Medium Grid 2 Accent 4" w:uiPriority="68"/>
+    <w:lsdException w:name="Medium Grid 3 Accent 4" w:uiPriority="69"/>
+    <w:lsdException w:name="Dark List Accent 4" w:uiPriority="70"/>
+    <w:lsdException w:name="Colorful Shading Accent 4" w:uiPriority="71"/>
+    <w:lsdException w:name="Colorful List Accent 4" w:uiPriority="72"/>
+    <w:lsdException w:name="Colorful Grid Accent 4" w:uiPriority="73"/>
+    <w:lsdException w:name="Light Shading Accent 5" w:uiPriority="60"/>
+    <w:lsdException w:name="Light List Accent 5" w:uiPriority="61"/>
+    <w:lsdException w:name="Light Grid Accent 5" w:uiPriority="62"/>
+    <w:lsdException w:name="Medium Shading 1 Accent 5" w:uiPriority="63"/>
+    <w:lsdException w:name="Medium Shading 2 Accent 5" w:uiPriority="64"/>
+    <w:lsdException w:name="Medium List 1 Accent 5" w:uiPriority="65"/>
+    <w:lsdException w:name="Medium List 2 Accent 5" w:uiPriority="66"/>
+    <w:lsdException w:name="Medium Grid 1 Accent 5" w:uiPriority="67"/>
+    <w:lsdException w:name="Medium Grid 2 Accent 5" w:uiPriority="68"/>
+    <w:lsdException w:name="Medium Grid 3 Accent 5" w:uiPriority="69"/>
+    <w:lsdException w:name="Dark List Accent 5" w:uiPriority="70"/>
+    <w:lsdException w:name="Colorful Shading Accent 5" w:uiPriority="71"/>
+    <w:lsdException w:name="Colorful List Accent 5" w:uiPriority="72"/>
+    <w:lsdException w:name="Colorful Grid Accent 5" w:uiPriority="73"/>
+    <w:lsdException w:name="Light Shading Accent 6" w:uiPriority="60"/>
+    <w:lsdException w:name="Light List Accent 6" w:uiPriority="61"/>
+    <w:lsdException w:name="Light Grid Accent 6" w:uiPriority="62"/>
+    <w:lsdException w:name="Medium Shading 1 Accent 6" w:uiPriority="63"/>
+    <w:lsdException w:name="Medium Shading 2 Accent 6" w:uiPriority="64"/>
+    <w:lsdException w:name="Medium List 1 Accent 6" w:uiPriority="65"/>
+    <w:lsdException w:name="Medium List 2 Accent 6" w:uiPriority="66"/>
+    <w:lsdException w:name="Medium Grid 1 Accent 6" w:uiPriority="67"/>
+    <w:lsdException w:name="Medium Grid 2 Accent 6" w:uiPriority="68"/>
+    <w:lsdException w:name="Medium Grid 3 Accent 6" w:uiPriority="69"/>
+    <w:lsdException w:name="Dark List Accent 6" w:uiPriority="70"/>
+    <w:lsdException w:name="Colorful Shading Accent 6" w:uiPriority="71"/>
+    <w:lsdException w:name="Colorful List Accent 6" w:uiPriority="72"/>
+    <w:lsdException w:name="Colorful Grid Accent 6" w:uiPriority="73"/>
+    <w:lsdException w:name="Subtle Emphasis" w:uiPriority="19" w:qFormat="1"/>
+    <w:lsdException w:name="Intense Emphasis" w:uiPriority="21" w:qFormat="1"/>
+    <w:lsdException w:name="Subtle Reference" w:uiPriority="31" w:qFormat="1"/>
+    <w:lsdException w:name="Intense Reference" w:uiPriority="32" w:qFormat="1"/>
+    <w:lsdException w:name="Book Title" w:uiPriority="33" w:qFormat="1"/>
+    <w:lsdException w:name="Bibliography" w:semiHidden="1" w:uiPriority="37" w:unhideWhenUsed="1"/>
+    <w:lsdException w:name="TOC Heading" w:semiHidden="1" w:uiPriority="39" w:unhideWhenUsed="1" w:qFormat="1"/>
+    <w:lsdException w:name="Plain Table 1" w:uiPriority="41"/>
+    <w:lsdException w:name="Plain Table 2" w:uiPriority="42"/>
+    <w:lsdException w:name="Plain Table 3" w:uiPriority="43"/>
+    <w:lsdException w:name="Plain Table 4" w:uiPriority="44"/>
+    <w:lsdException w:name="Plain Table 5" w:uiPriority="45"/>
+    <w:lsdException w:name="Grid Table Light" w:uiPriority="40"/>
+    <w:lsdException w:name="Grid Table 1 Light" w:uiPriority="46"/>
+    <w:lsdException w:name="Grid Table 2" w:uiPriority="47"/>
+    <w:lsdException w:name="Grid Table 3" w:uiPriority="48"/>
+    <w:lsdException w:name="Grid Table 4" w:uiPriority="49"/>
+    <w:lsdException w:name="Grid Table 5 Dark" w:uiPriority="50"/>
+    <w:lsdException w:name="Grid Table 6 Colorful" w:uiPriority="51"/>
+    <w:lsdException w:name="Grid Table 7 Colorful" w:uiPriority="52"/>
+    <w:lsdException w:name="Grid Table 1 Light Accent 1" w:uiPriority="46"/>
+    <w:lsdException w:name="Grid Table 2 Accent 1" w:uiPriority="47"/>
+    <w:lsdException w:name="Grid Table 3 Accent 1" w:uiPriority="48"/>
+    <w:lsdException w:name="Grid Table 4 Accent 1" w:uiPriority="49"/>
+    <w:lsdException w:name="Grid Table 5 Dark Accent 1" w:uiPriority="50"/>
+    <w:lsdException w:name="Grid Table 6 Colorful Accent 1" w:uiPriority="51"/>
+    <w:lsdException w:name="Grid Table 7 Colorful Accent 1" w:uiPriority="52"/>
+    <w:lsdException w:name="Grid Table 1 Light Accent 2" w:uiPriority="46"/>
+    <w:lsdException w:name="Grid Table 2 Accent 2" w:uiPriority="47"/>
+    <w:lsdException w:name="Grid Table 3 Accent 2" w:uiPriority="48"/>
+    <w:lsdException w:name="Grid Table 4 Accent 2" w:uiPriority="49"/>
+    <w:lsdException w:name="Grid Table 5 Dark Accent 2" w:uiPriority="50"/>
+    <w:lsdException w:name="Grid Table 6 Colorful Accent 2" w:uiPriority="51"/>
+    <w:lsdException w:name="Grid Table 7 Colorful Accent 2" w:uiPriority="52"/>
+    <w:lsdException w:name="Grid Table 1 Light Accent 3" w:uiPriority="46"/>
+    <w:lsdException w:name="Grid Table 2 Accent 3" w:uiPriority="47"/>
+    <w:lsdException w:name="Grid Table 3 Accent 3" w:uiPriority="48"/>
+    <w:lsdException w:name="Grid Table 4 Accent 3" w:uiPriority="49"/>
+    <w:lsdException w:name="Grid Table 5 Dark Accent 3" w:uiPriority="50"/>
+    <w:lsdException w:name="Grid Table 6 Colorful Accent 3" w:uiPriority="51"/>
+    <w:lsdException w:name="Grid Table 7 Colorful Accent 3" w:uiPriority="52"/>
+    <w:lsdException w:name="Grid Table 1 Light Accent 4" w:uiPriority="46"/>
+    <w:lsdException w:name="Grid Table 2 Accent 4" w:uiPriority="47"/>
+    <w:lsdException w:name="Grid Table 3 Accent 4" w:uiPriority="48"/>
+    <w:lsdException w:name="Grid Table 4 Accent 4" w:uiPriority="49"/>
+    <w:lsdException w:name="Grid Table 5 Dark Accent 4" w:uiPriority="50"/>
+    <w:lsdException w:name="Grid Table 6 Colorful Accent 4" w:uiPriority="51"/>
+    <w:lsdException w:name="Grid Table 7 Colorful Accent 4" w:uiPriority="52"/>
+    <w:lsdException w:name="Grid Table 1 Light Accent 5" w:uiPriority="46"/>
+    <w:lsdException w:name="Grid Table 2 Accent 5" w:uiPriority="47"/>
+    <w:lsdException w:name="Grid Table 3 Accent 5" w:uiPriority="48"/>
+    <w:lsdException w:name="Grid Table 4 Accent 5" w:uiPriority="49"/>
+    <w:lsdException w:name="Grid Table 5 Dark Accent 5" w:uiPriority="50"/>
+    <w:lsdException w:name="Grid Table 6 Colorful Accent 5" w:uiPriority="51"/>
+    <w:lsdException w:name="Grid Table 7 Colorful Accent 5" w:uiPriority="52"/>
+    <w:lsdException w:name="Grid Table 1 Light Accent 6" w:uiPriority="46"/>
+    <w:lsdException w:name="Grid Table 2 Accent 6" w:uiPriority="47"/>
+    <w:lsdException w:name="Grid Table 3 Accent 6" w:uiPriority="48"/>
+    <w:lsdException w:name="Grid Table 4 Accent 6" w:uiPriority="49"/>
+    <w:lsdException w:name="Grid Table 5 Dark Accent 6" w:uiPriority="50"/>
+    <w:lsdException w:name="Grid Table 6 Colorful Accent 6" w:uiPriority="51"/>
+    <w:lsdException w:name="Grid Table 7 Colorful Accent 6" w:uiPriority="52"/>
+    <w:lsdException w:name="List Table 1 Light" w:uiPriority="46"/>
+    <w:lsdException w:name="List Table 2" w:uiPriority="47"/>
+    <w:lsdException w:name="List Table 3" w:uiPriority="48"/>
+    <w:lsdException w:name="List Table 4" w:uiPriority="49"/>
+    <w:lsdException w:name="List Table 5 Dark" w:uiPriority="50"/>
+    <w:lsdException w:name="List Table 6 Colorful" w:uiPriority="51"/>
+    <w:lsdException w:name="List Table 7 Colorful" w:uiPriority="52"/>
+    <w:lsdException w:name="List Table 1 Light Accent 1" w:uiPriority="46"/>
+    <w:lsdException w:name="List Table 2 Accent 1" w:uiPriority="47"/>
+    <w:lsdException w:name="List Table 3 Accent 1" w:uiPriority="48"/>
+    <w:lsdException w:name="List Table 4 Accent 1" w:uiPriority="49"/>
+    <w:lsdException w:name="List Table 5 Dark Accent 1" w:uiPriority="50"/>
+    <w:lsdException w:name="List Table 6 Colorful Accent 1" w:uiPriority="51"/>
+    <w:lsdException w:name="List Table 7 Colorful Accent 1" w:uiPriority="52"/>
+    <w:lsdException w:name="List Table 1 Light Accent 2" w:uiPriority="46"/>
+    <w:lsdException w:name="List Table 2 Accent 2" w:uiPriority="47"/>
+    <w:lsdException w:name="List Table 3 Accent 2" w:uiPriority="48"/>
+    <w:lsdException w:name="List Table 4 Accent 2" w:uiPriority="49"/>
+    <w:lsdException w:name="List Table 5 Dark Accent 2" w:uiPriority="50"/>
+    <w:lsdException w:name="List Table 6 Colorful Accent 2" w:uiPriority="51"/>
+    <w:lsdException w:name="List Table 7 Colorful Accent 2" w:uiPriority="52"/>
+    <w:lsdException w:name="List Table 1 Light Accent 3" w:uiPriority="46"/>
+    <w:lsdException w:name="List Table 2 Accent 3" w:uiPriority="47"/>
+    <w:lsdException w:name="List Table 3 Accent 3" w:uiPriority="48"/>
+    <w:lsdException w:name="List Table 4 Accent 3" w:uiPriority="49"/>
+    <w:lsdException w:name="List Table 5 Dark Accent 3" w:uiPriority="50"/>
+    <w:lsdException w:name="List Table 6 Colorful Accent 3" w:uiPriority="51"/>
+    <w:lsdException w:name="List Table 7 Colorful Accent 3" w:uiPriority="52"/>
+    <w:lsdException w:name="List Table 1 Light Accent 4" w:uiPriority="46"/>
+    <w:lsdException w:name="List Table 2 Accent 4" w:uiPriority="47"/>
+    <w:lsdException w:name="List Table 3 Accent 4" w:uiPriority="48"/>
+    <w:lsdException w:name="List Table 4 Accent 4" w:uiPriority="49"/>
+    <w:lsdException w:name="List Table 5 Dark Accent 4" w:uiPriority="50"/>
+    <w:lsdException w:name="List Table 6 Colorful Accent 4" w:uiPriority="51"/>
+    <w:lsdException w:name="List Table 7 Colorful Accent 4" w:uiPriority="52"/>
+    <w:lsdException w:name="List Table 1 Light Accent 5" w:uiPriority="46"/>
+    <w:lsdException w:name="List Table 2 Accent 5" w:uiPriority="47"/>
+    <w:lsdException w:name="List Table 3 Accent 5" w:uiPriority="48"/>
+    <w:lsdException w:name="List Table 4 Accent 5" w:uiPriority="49"/>
+    <w:lsdException w:name="List Table 5 Dark Accent 5" w:uiPriority="50"/>
+    <w:lsdException w:name="List Table 6 Colorful Accent 5" w:uiPriority="51"/>
+    <w:lsdException w:name="List Table 7 Colorful Accent 5" w:uiPriority="52"/>
+    <w:lsdException w:name="List Table 1 Light Accent 6" w:uiPriority="46"/>
+    <w:lsdException w:name="List Table 2 Accent 6" w:uiPriority="47"/>
+    <w:lsdException w:name="List Table 3 Accent 6" w:uiPriority="48"/>
+    <w:lsdException w:name="List Table 4 Accent 6" w:uiPriority="49"/>
+    <w:lsdException w:name="List Table 5 Dark Accent 6" w:uiPriority="50"/>
+    <w:lsdException w:name="List Table 6 Colorful Accent 6" w:uiPriority="51"/>
+    <w:lsdException w:name="List Table 7 Colorful Accent 6" w:uiPriority="52"/>
   </w:latentStyles>
   <w:style w:type="paragraph" w:default="1" w:styleId="a">
     <w:name w:val="Normal"/>
@@ -12249,7 +11758,7 @@
 </file>
 
 <file path=customXml/itemProps1.xml><?xml version="1.0" encoding="utf-8"?>
-<ds:datastoreItem xmlns:ds="http://schemas.openxmlformats.org/officeDocument/2006/customXml" ds:itemID="{A4DB30B6-A608-491C-B8D0-23D9DB205F73}">
+<ds:datastoreItem xmlns:ds="http://schemas.openxmlformats.org/officeDocument/2006/customXml" ds:itemID="{E7A90289-B854-4B21-8567-F4440E58DB43}">
   <ds:schemaRefs>
     <ds:schemaRef ds:uri="http://schemas.openxmlformats.org/officeDocument/2006/bibliography"/>
   </ds:schemaRefs>

</xml_diff>